<commit_message>
Change URL link at ApiService
</commit_message>
<xml_diff>
--- a/Документация.docx
+++ b/Документация.docx
@@ -271,8 +271,6 @@
           <w:szCs w:val="28"/>
         </w:rPr>
       </w:pPr>
-      <w:bookmarkStart w:id="0" w:name="_GoBack"/>
-      <w:bookmarkEnd w:id="0"/>
       <w:r>
         <w:rPr>
           <w:rFonts w:eastAsia="Times New Roman"/>
@@ -292,7 +290,6 @@
           <w:rFonts w:eastAsia="Times New Roman"/>
           <w:sz w:val="28"/>
           <w:szCs w:val="28"/>
-          <w:lang w:val="ru-RU"/>
         </w:rPr>
       </w:pPr>
       <w:r>
@@ -311,6 +308,236 @@
           <w:lang w:val="ru-RU"/>
         </w:rPr>
         <w:t>2</w:t>
+      </w:r>
+      <w:r>
+        <w:rPr>
+          <w:rFonts w:eastAsia="Times New Roman"/>
+          <w:sz w:val="28"/>
+          <w:szCs w:val="28"/>
+        </w:rPr>
+        <w:t xml:space="preserve">         </w:t>
+      </w:r>
+      <w:r>
+        <w:rPr>
+          <w:rFonts w:eastAsia="Times New Roman"/>
+          <w:sz w:val="28"/>
+          <w:szCs w:val="28"/>
+          <w:lang w:val="ru-RU"/>
+        </w:rPr>
+        <w:t xml:space="preserve">  </w:t>
+      </w:r>
+      <w:r>
+        <w:rPr>
+          <w:rFonts w:eastAsia="Times New Roman"/>
+          <w:sz w:val="28"/>
+          <w:szCs w:val="28"/>
+        </w:rPr>
+        <w:t xml:space="preserve">                </w:t>
+      </w:r>
+    </w:p>
+    <w:p>
+      <w:pPr>
+        <w:spacing w:before="240" w:after="240"/>
+        <w:ind w:left="851"/>
+        <w:jc w:val="right"/>
+        <w:rPr>
+          <w:rFonts w:eastAsia="Times New Roman"/>
+          <w:sz w:val="28"/>
+          <w:szCs w:val="28"/>
+          <w:lang w:val="ru-RU"/>
+        </w:rPr>
+      </w:pPr>
+      <w:r>
+        <w:rPr>
+          <w:rFonts w:eastAsia="Times New Roman"/>
+          <w:sz w:val="28"/>
+          <w:szCs w:val="28"/>
+        </w:rPr>
+        <w:t xml:space="preserve"> </w:t>
+      </w:r>
+      <w:r>
+        <w:rPr>
+          <w:rFonts w:eastAsia="Times New Roman"/>
+          <w:sz w:val="28"/>
+          <w:szCs w:val="28"/>
+          <w:lang w:val="ru-RU"/>
+        </w:rPr>
+        <w:t>Цалапов А.М.</w:t>
+      </w:r>
+    </w:p>
+    <w:p>
+      <w:pPr>
+        <w:spacing w:before="240" w:after="240"/>
+        <w:ind w:left="851"/>
+        <w:jc w:val="right"/>
+        <w:rPr>
+          <w:rFonts w:eastAsia="Times New Roman"/>
+          <w:sz w:val="28"/>
+          <w:szCs w:val="28"/>
+          <w:lang w:val="ru-RU"/>
+        </w:rPr>
+      </w:pPr>
+      <w:r>
+        <w:rPr>
+          <w:rFonts w:eastAsia="Times New Roman"/>
+          <w:sz w:val="28"/>
+          <w:szCs w:val="28"/>
+          <w:lang w:val="ru-RU"/>
+        </w:rPr>
+        <w:t xml:space="preserve">                     </w:t>
+      </w:r>
+      <w:r>
+        <w:rPr>
+          <w:rFonts w:eastAsia="Times New Roman"/>
+          <w:sz w:val="28"/>
+          <w:szCs w:val="28"/>
+        </w:rPr>
+        <w:t>_________________</w:t>
+      </w:r>
+    </w:p>
+    <w:p>
+      <w:pPr>
+        <w:spacing w:before="240" w:after="240"/>
+        <w:ind w:left="851"/>
+        <w:jc w:val="right"/>
+        <w:rPr>
+          <w:rFonts w:eastAsia="Times New Roman"/>
+        </w:rPr>
+      </w:pPr>
+      <w:r>
+        <w:rPr>
+          <w:rFonts w:eastAsia="Times New Roman"/>
+        </w:rPr>
+        <w:t>подпись, дата</w:t>
+      </w:r>
+    </w:p>
+    <w:p>
+      <w:pPr>
+        <w:spacing w:before="240" w:after="240"/>
+        <w:ind w:left="851"/>
+        <w:jc w:val="right"/>
+        <w:rPr>
+          <w:rFonts w:eastAsia="Times New Roman"/>
+          <w:sz w:val="28"/>
+          <w:szCs w:val="28"/>
+        </w:rPr>
+      </w:pPr>
+      <w:r>
+        <w:rPr>
+          <w:rFonts w:eastAsia="Times New Roman"/>
+          <w:sz w:val="28"/>
+          <w:szCs w:val="28"/>
+        </w:rPr>
+        <w:t xml:space="preserve"> </w:t>
+      </w:r>
+    </w:p>
+    <w:p>
+      <w:pPr>
+        <w:spacing w:before="240" w:after="240"/>
+        <w:ind w:left="851"/>
+        <w:jc w:val="right"/>
+        <w:rPr>
+          <w:rFonts w:eastAsia="Times New Roman"/>
+          <w:b/>
+          <w:sz w:val="28"/>
+          <w:szCs w:val="28"/>
+        </w:rPr>
+      </w:pPr>
+      <w:r>
+        <w:rPr>
+          <w:rFonts w:eastAsia="Times New Roman"/>
+          <w:b/>
+          <w:sz w:val="28"/>
+          <w:szCs w:val="28"/>
+        </w:rPr>
+        <w:t>Принял:</w:t>
+      </w:r>
+    </w:p>
+    <w:p>
+      <w:pPr>
+        <w:spacing w:before="240" w:after="240"/>
+        <w:ind w:left="851"/>
+        <w:jc w:val="right"/>
+        <w:rPr>
+          <w:rFonts w:eastAsia="Times New Roman"/>
+          <w:sz w:val="28"/>
+          <w:szCs w:val="28"/>
+        </w:rPr>
+      </w:pPr>
+      <w:r>
+        <w:rPr>
+          <w:rFonts w:eastAsia="Times New Roman"/>
+          <w:sz w:val="28"/>
+          <w:szCs w:val="28"/>
+        </w:rPr>
+        <w:t>Старший преподаватель</w:t>
+      </w:r>
+    </w:p>
+    <w:p>
+      <w:pPr>
+        <w:spacing w:before="240" w:after="240"/>
+        <w:ind w:left="851"/>
+        <w:jc w:val="right"/>
+        <w:rPr>
+          <w:rFonts w:eastAsia="Times New Roman"/>
+          <w:sz w:val="28"/>
+          <w:szCs w:val="28"/>
+        </w:rPr>
+      </w:pPr>
+      <w:r>
+        <w:rPr>
+          <w:rFonts w:eastAsia="Times New Roman"/>
+          <w:sz w:val="28"/>
+          <w:szCs w:val="28"/>
+        </w:rPr>
+        <w:t xml:space="preserve">                         </w:t>
+      </w:r>
+      <w:r>
+        <w:rPr>
+          <w:rFonts w:eastAsia="Times New Roman"/>
+          <w:sz w:val="28"/>
+          <w:szCs w:val="28"/>
+        </w:rPr>
+        <w:tab/>
+        <w:t>Даньшина М.В.</w:t>
+      </w:r>
+    </w:p>
+    <w:p>
+      <w:pPr>
+        <w:spacing w:before="240" w:after="240"/>
+        <w:ind w:left="851"/>
+        <w:jc w:val="right"/>
+        <w:rPr>
+          <w:rFonts w:eastAsia="Times New Roman"/>
+          <w:sz w:val="28"/>
+          <w:szCs w:val="28"/>
+        </w:rPr>
+      </w:pPr>
+      <w:r>
+        <w:rPr>
+          <w:rFonts w:eastAsia="Times New Roman"/>
+          <w:sz w:val="28"/>
+          <w:szCs w:val="28"/>
+        </w:rPr>
+        <w:t xml:space="preserve">_________________   </w:t>
+      </w:r>
+    </w:p>
+    <w:p>
+      <w:pPr>
+        <w:spacing w:before="240" w:after="240"/>
+        <w:ind w:left="-567"/>
+        <w:jc w:val="right"/>
+        <w:rPr>
+          <w:rFonts w:eastAsia="Times New Roman"/>
+          <w:sz w:val="24"/>
+          <w:szCs w:val="24"/>
+        </w:rPr>
+      </w:pPr>
+      <w:r>
+        <w:rPr>
+          <w:rFonts w:eastAsia="Times New Roman"/>
+        </w:rPr>
+        <w:t>подпись, дата</w:t>
       </w:r>
     </w:p>
     <w:p>
@@ -320,245 +547,12 @@
         <w:jc w:val="center"/>
         <w:rPr>
           <w:rFonts w:eastAsia="Times New Roman"/>
-          <w:sz w:val="28"/>
-          <w:szCs w:val="28"/>
-          <w:lang w:val="ru-RU"/>
-        </w:rPr>
-      </w:pPr>
-      <w:r>
-        <w:rPr>
-          <w:rFonts w:eastAsia="Times New Roman"/>
-          <w:sz w:val="28"/>
-          <w:szCs w:val="28"/>
-          <w:lang w:val="ru-RU"/>
-        </w:rPr>
-        <w:t xml:space="preserve">                     </w:t>
-      </w:r>
-      <w:r>
-        <w:rPr>
-          <w:rFonts w:eastAsia="Times New Roman"/>
-          <w:sz w:val="28"/>
-          <w:szCs w:val="28"/>
-        </w:rPr>
-        <w:t xml:space="preserve">_________________          </w:t>
-      </w:r>
-      <w:r>
-        <w:rPr>
-          <w:rFonts w:eastAsia="Times New Roman"/>
-          <w:sz w:val="28"/>
-          <w:szCs w:val="28"/>
-          <w:lang w:val="ru-RU"/>
-        </w:rPr>
-        <w:t xml:space="preserve">  </w:t>
-      </w:r>
-      <w:r>
-        <w:rPr>
-          <w:rFonts w:eastAsia="Times New Roman"/>
-          <w:sz w:val="28"/>
-          <w:szCs w:val="28"/>
-        </w:rPr>
-        <w:t xml:space="preserve">                  </w:t>
-      </w:r>
-      <w:r>
-        <w:rPr>
-          <w:rFonts w:eastAsia="Times New Roman"/>
-          <w:sz w:val="28"/>
-          <w:szCs w:val="28"/>
-          <w:lang w:val="ru-RU"/>
-        </w:rPr>
-        <w:t xml:space="preserve">   </w:t>
-      </w:r>
-      <w:r>
-        <w:rPr>
-          <w:rFonts w:eastAsia="Times New Roman"/>
-          <w:sz w:val="28"/>
-          <w:szCs w:val="28"/>
-        </w:rPr>
-        <w:tab/>
-      </w:r>
-      <w:r>
-        <w:rPr>
-          <w:rFonts w:eastAsia="Times New Roman"/>
-          <w:sz w:val="28"/>
-          <w:szCs w:val="28"/>
-          <w:lang w:val="ru-RU"/>
-        </w:rPr>
-        <w:t>Цалапов А.М.</w:t>
-      </w:r>
-    </w:p>
-    <w:p>
-      <w:pPr>
-        <w:spacing w:before="240" w:after="240"/>
-        <w:ind w:left="851"/>
-        <w:jc w:val="right"/>
-        <w:rPr>
-          <w:rFonts w:eastAsia="Times New Roman"/>
-        </w:rPr>
-      </w:pPr>
-      <w:r>
-        <w:rPr>
-          <w:rFonts w:eastAsia="Times New Roman"/>
-        </w:rPr>
-        <w:t xml:space="preserve">подпись, дата                                                                               </w:t>
-      </w:r>
-      <w:r>
-        <w:rPr>
-          <w:rFonts w:eastAsia="Times New Roman"/>
-        </w:rPr>
-        <w:tab/>
-      </w:r>
-    </w:p>
-    <w:p>
-      <w:pPr>
-        <w:spacing w:before="240" w:after="240"/>
-        <w:ind w:left="851"/>
-        <w:jc w:val="right"/>
-        <w:rPr>
-          <w:rFonts w:eastAsia="Times New Roman"/>
-          <w:sz w:val="28"/>
-          <w:szCs w:val="28"/>
-        </w:rPr>
-      </w:pPr>
-      <w:r>
-        <w:rPr>
-          <w:rFonts w:eastAsia="Times New Roman"/>
-          <w:sz w:val="28"/>
-          <w:szCs w:val="28"/>
-        </w:rPr>
-        <w:t xml:space="preserve"> </w:t>
-      </w:r>
-    </w:p>
-    <w:p>
-      <w:pPr>
-        <w:spacing w:before="240" w:after="240"/>
-        <w:ind w:left="851"/>
-        <w:jc w:val="right"/>
-        <w:rPr>
-          <w:rFonts w:eastAsia="Times New Roman"/>
-          <w:b/>
-          <w:sz w:val="28"/>
-          <w:szCs w:val="28"/>
-        </w:rPr>
-      </w:pPr>
-      <w:r>
-        <w:rPr>
-          <w:rFonts w:eastAsia="Times New Roman"/>
-          <w:b/>
-          <w:sz w:val="28"/>
-          <w:szCs w:val="28"/>
-        </w:rPr>
-        <w:t>Принял:</w:t>
-      </w:r>
-    </w:p>
-    <w:p>
-      <w:pPr>
-        <w:spacing w:before="240" w:after="240"/>
-        <w:ind w:left="851"/>
-        <w:jc w:val="right"/>
-        <w:rPr>
-          <w:rFonts w:eastAsia="Times New Roman"/>
-          <w:sz w:val="28"/>
-          <w:szCs w:val="28"/>
-        </w:rPr>
-      </w:pPr>
-      <w:r>
-        <w:rPr>
-          <w:rFonts w:eastAsia="Times New Roman"/>
-          <w:sz w:val="28"/>
-          <w:szCs w:val="28"/>
-        </w:rPr>
-        <w:t>Старший преподаватель</w:t>
-      </w:r>
-    </w:p>
-    <w:p>
-      <w:pPr>
-        <w:spacing w:before="240" w:after="240"/>
-        <w:ind w:left="851"/>
-        <w:jc w:val="right"/>
-        <w:rPr>
-          <w:rFonts w:eastAsia="Times New Roman"/>
-          <w:sz w:val="28"/>
-          <w:szCs w:val="28"/>
-        </w:rPr>
-      </w:pPr>
-      <w:r>
-        <w:rPr>
-          <w:rFonts w:eastAsia="Times New Roman"/>
-          <w:sz w:val="28"/>
-          <w:szCs w:val="28"/>
-        </w:rPr>
-        <w:t xml:space="preserve">_________________                            </w:t>
-      </w:r>
-      <w:r>
-        <w:rPr>
-          <w:rFonts w:eastAsia="Times New Roman"/>
-          <w:sz w:val="28"/>
-          <w:szCs w:val="28"/>
-        </w:rPr>
-        <w:tab/>
-        <w:t>Даньшина М.В.</w:t>
-      </w:r>
-    </w:p>
-    <w:p>
-      <w:pPr>
-        <w:spacing w:before="240" w:after="240"/>
-        <w:ind w:left="-567"/>
-        <w:jc w:val="center"/>
-        <w:rPr>
-          <w:rFonts w:eastAsia="Times New Roman"/>
-          <w:sz w:val="24"/>
-          <w:szCs w:val="24"/>
-        </w:rPr>
-      </w:pPr>
-      <w:r>
-        <w:rPr>
-          <w:rFonts w:eastAsia="Times New Roman"/>
-          <w:sz w:val="28"/>
-          <w:szCs w:val="28"/>
-        </w:rPr>
-        <w:t xml:space="preserve">                        </w:t>
-      </w:r>
-      <w:r>
-        <w:rPr>
-          <w:rFonts w:eastAsia="Times New Roman"/>
-          <w:sz w:val="28"/>
-          <w:szCs w:val="28"/>
-          <w:lang w:val="ru-RU"/>
-        </w:rPr>
-        <w:t xml:space="preserve"> </w:t>
-      </w:r>
-      <w:r>
-        <w:rPr>
-          <w:rFonts w:eastAsia="Times New Roman"/>
-          <w:sz w:val="28"/>
-          <w:szCs w:val="28"/>
-        </w:rPr>
-        <w:t xml:space="preserve">  </w:t>
-      </w:r>
-      <w:r>
-        <w:rPr>
-          <w:rFonts w:eastAsia="Times New Roman"/>
-        </w:rPr>
-        <w:t xml:space="preserve">подпись, дата                                               </w:t>
-      </w:r>
-      <w:r>
-        <w:rPr>
-          <w:rFonts w:eastAsia="Times New Roman"/>
-        </w:rPr>
-        <w:tab/>
-      </w:r>
-    </w:p>
-    <w:p>
-      <w:pPr>
-        <w:spacing w:before="240" w:after="240"/>
-        <w:ind w:left="851"/>
-        <w:jc w:val="center"/>
-        <w:rPr>
-          <w:rFonts w:eastAsia="Times New Roman"/>
-          <w:sz w:val="24"/>
-          <w:szCs w:val="24"/>
-        </w:rPr>
-      </w:pPr>
+          <w:sz w:val="24"/>
+          <w:szCs w:val="24"/>
+        </w:rPr>
+      </w:pPr>
+      <w:bookmarkStart w:id="0" w:name="_GoBack"/>
+      <w:bookmarkEnd w:id="0"/>
     </w:p>
     <w:p>
       <w:pPr>
@@ -644,7 +638,7 @@
               <w:tab w:val="right" w:leader="dot" w:pos="9345"/>
             </w:tabs>
             <w:rPr>
-              <w:rFonts w:eastAsiaTheme="minorEastAsia"/>
+              <w:rFonts w:asciiTheme="minorHAnsi" w:eastAsiaTheme="minorEastAsia" w:hAnsiTheme="minorHAnsi" w:cstheme="minorBidi"/>
               <w:noProof/>
               <w:lang w:val="ru-RU"/>
             </w:rPr>
@@ -658,7 +652,7 @@
           <w:r>
             <w:fldChar w:fldCharType="separate"/>
           </w:r>
-          <w:hyperlink w:anchor="_Toc61538640" w:history="1">
+          <w:hyperlink w:anchor="_Toc74433860" w:history="1">
             <w:r>
               <w:rPr>
                 <w:rStyle w:val="a4"/>
@@ -686,7 +680,7 @@
                 <w:noProof/>
                 <w:webHidden/>
               </w:rPr>
-              <w:instrText xml:space="preserve"> PAGEREF _Toc61538640 \h </w:instrText>
+              <w:instrText xml:space="preserve"> PAGEREF _Toc74433860 \h </w:instrText>
             </w:r>
             <w:r>
               <w:rPr>
@@ -706,7 +700,7 @@
                 <w:noProof/>
                 <w:webHidden/>
               </w:rPr>
-              <w:t>3</w:t>
+              <w:t>4</w:t>
             </w:r>
             <w:r>
               <w:rPr>
@@ -724,12 +718,12 @@
               <w:tab w:val="right" w:leader="dot" w:pos="9345"/>
             </w:tabs>
             <w:rPr>
-              <w:rFonts w:eastAsiaTheme="minorEastAsia"/>
+              <w:rFonts w:asciiTheme="minorHAnsi" w:eastAsiaTheme="minorEastAsia" w:hAnsiTheme="minorHAnsi" w:cstheme="minorBidi"/>
               <w:noProof/>
               <w:lang w:val="ru-RU"/>
             </w:rPr>
           </w:pPr>
-          <w:hyperlink w:anchor="_Toc61538641" w:history="1">
+          <w:hyperlink w:anchor="_Toc74433861" w:history="1">
             <w:r>
               <w:rPr>
                 <w:rStyle w:val="a4"/>
@@ -757,7 +751,7 @@
                 <w:noProof/>
                 <w:webHidden/>
               </w:rPr>
-              <w:instrText xml:space="preserve"> PAGEREF _Toc61538641 \h </w:instrText>
+              <w:instrText xml:space="preserve"> PAGEREF _Toc74433861 \h </w:instrText>
             </w:r>
             <w:r>
               <w:rPr>
@@ -777,7 +771,7 @@
                 <w:noProof/>
                 <w:webHidden/>
               </w:rPr>
-              <w:t>4</w:t>
+              <w:t>5</w:t>
             </w:r>
             <w:r>
               <w:rPr>
@@ -795,12 +789,12 @@
               <w:tab w:val="right" w:leader="dot" w:pos="9345"/>
             </w:tabs>
             <w:rPr>
-              <w:rFonts w:eastAsiaTheme="minorEastAsia"/>
+              <w:rFonts w:asciiTheme="minorHAnsi" w:eastAsiaTheme="minorEastAsia" w:hAnsiTheme="minorHAnsi" w:cstheme="minorBidi"/>
               <w:noProof/>
               <w:lang w:val="ru-RU"/>
             </w:rPr>
           </w:pPr>
-          <w:hyperlink w:anchor="_Toc61538642" w:history="1">
+          <w:hyperlink w:anchor="_Toc74433862" w:history="1">
             <w:r>
               <w:rPr>
                 <w:rStyle w:val="a4"/>
@@ -828,7 +822,7 @@
                 <w:noProof/>
                 <w:webHidden/>
               </w:rPr>
-              <w:instrText xml:space="preserve"> PAGEREF _Toc61538642 \h </w:instrText>
+              <w:instrText xml:space="preserve"> PAGEREF _Toc74433862 \h </w:instrText>
             </w:r>
             <w:r>
               <w:rPr>
@@ -848,7 +842,7 @@
                 <w:noProof/>
                 <w:webHidden/>
               </w:rPr>
-              <w:t>4</w:t>
+              <w:t>5</w:t>
             </w:r>
             <w:r>
               <w:rPr>
@@ -866,12 +860,12 @@
               <w:tab w:val="right" w:leader="dot" w:pos="9345"/>
             </w:tabs>
             <w:rPr>
-              <w:rFonts w:eastAsiaTheme="minorEastAsia"/>
+              <w:rFonts w:asciiTheme="minorHAnsi" w:eastAsiaTheme="minorEastAsia" w:hAnsiTheme="minorHAnsi" w:cstheme="minorBidi"/>
               <w:noProof/>
               <w:lang w:val="ru-RU"/>
             </w:rPr>
           </w:pPr>
-          <w:hyperlink w:anchor="_Toc61538643" w:history="1">
+          <w:hyperlink w:anchor="_Toc74433863" w:history="1">
             <w:r>
               <w:rPr>
                 <w:rStyle w:val="a4"/>
@@ -915,7 +909,7 @@
                 <w:noProof/>
                 <w:webHidden/>
               </w:rPr>
-              <w:instrText xml:space="preserve"> PAGEREF _Toc61538643 \h </w:instrText>
+              <w:instrText xml:space="preserve"> PAGEREF _Toc74433863 \h </w:instrText>
             </w:r>
             <w:r>
               <w:rPr>
@@ -935,7 +929,7 @@
                 <w:noProof/>
                 <w:webHidden/>
               </w:rPr>
-              <w:t>4</w:t>
+              <w:t>5</w:t>
             </w:r>
             <w:r>
               <w:rPr>
@@ -953,12 +947,12 @@
               <w:tab w:val="right" w:leader="dot" w:pos="9345"/>
             </w:tabs>
             <w:rPr>
-              <w:rFonts w:eastAsiaTheme="minorEastAsia"/>
+              <w:rFonts w:asciiTheme="minorHAnsi" w:eastAsiaTheme="minorEastAsia" w:hAnsiTheme="minorHAnsi" w:cstheme="minorBidi"/>
               <w:noProof/>
               <w:lang w:val="ru-RU"/>
             </w:rPr>
           </w:pPr>
-          <w:hyperlink w:anchor="_Toc61538644" w:history="1">
+          <w:hyperlink w:anchor="_Toc74433864" w:history="1">
             <w:r>
               <w:rPr>
                 <w:rStyle w:val="a4"/>
@@ -986,7 +980,7 @@
                 <w:noProof/>
                 <w:webHidden/>
               </w:rPr>
-              <w:instrText xml:space="preserve"> PAGEREF _Toc61538644 \h </w:instrText>
+              <w:instrText xml:space="preserve"> PAGEREF _Toc74433864 \h </w:instrText>
             </w:r>
             <w:r>
               <w:rPr>
@@ -1006,7 +1000,7 @@
                 <w:noProof/>
                 <w:webHidden/>
               </w:rPr>
-              <w:t>4</w:t>
+              <w:t>5</w:t>
             </w:r>
             <w:r>
               <w:rPr>
@@ -1024,12 +1018,12 @@
               <w:tab w:val="right" w:leader="dot" w:pos="9345"/>
             </w:tabs>
             <w:rPr>
-              <w:rFonts w:eastAsiaTheme="minorEastAsia"/>
+              <w:rFonts w:asciiTheme="minorHAnsi" w:eastAsiaTheme="minorEastAsia" w:hAnsiTheme="minorHAnsi" w:cstheme="minorBidi"/>
               <w:noProof/>
               <w:lang w:val="ru-RU"/>
             </w:rPr>
           </w:pPr>
-          <w:hyperlink w:anchor="_Toc61538645" w:history="1">
+          <w:hyperlink w:anchor="_Toc74433865" w:history="1">
             <w:r>
               <w:rPr>
                 <w:rStyle w:val="a4"/>
@@ -1057,7 +1051,7 @@
                 <w:noProof/>
                 <w:webHidden/>
               </w:rPr>
-              <w:instrText xml:space="preserve"> PAGEREF _Toc61538645 \h </w:instrText>
+              <w:instrText xml:space="preserve"> PAGEREF _Toc74433865 \h </w:instrText>
             </w:r>
             <w:r>
               <w:rPr>
@@ -1077,7 +1071,7 @@
                 <w:noProof/>
                 <w:webHidden/>
               </w:rPr>
-              <w:t>5</w:t>
+              <w:t>6</w:t>
             </w:r>
             <w:r>
               <w:rPr>
@@ -1095,12 +1089,12 @@
               <w:tab w:val="right" w:leader="dot" w:pos="9345"/>
             </w:tabs>
             <w:rPr>
-              <w:rFonts w:eastAsiaTheme="minorEastAsia"/>
+              <w:rFonts w:asciiTheme="minorHAnsi" w:eastAsiaTheme="minorEastAsia" w:hAnsiTheme="minorHAnsi" w:cstheme="minorBidi"/>
               <w:noProof/>
               <w:lang w:val="ru-RU"/>
             </w:rPr>
           </w:pPr>
-          <w:hyperlink w:anchor="_Toc61538646" w:history="1">
+          <w:hyperlink w:anchor="_Toc74433866" w:history="1">
             <w:r>
               <w:rPr>
                 <w:rStyle w:val="a4"/>
@@ -1128,7 +1122,7 @@
                 <w:noProof/>
                 <w:webHidden/>
               </w:rPr>
-              <w:instrText xml:space="preserve"> PAGEREF _Toc61538646 \h </w:instrText>
+              <w:instrText xml:space="preserve"> PAGEREF _Toc74433866 \h </w:instrText>
             </w:r>
             <w:r>
               <w:rPr>
@@ -1148,7 +1142,7 @@
                 <w:noProof/>
                 <w:webHidden/>
               </w:rPr>
-              <w:t>5</w:t>
+              <w:t>6</w:t>
             </w:r>
             <w:r>
               <w:rPr>
@@ -1166,12 +1160,12 @@
               <w:tab w:val="right" w:leader="dot" w:pos="9345"/>
             </w:tabs>
             <w:rPr>
-              <w:rFonts w:eastAsiaTheme="minorEastAsia"/>
+              <w:rFonts w:asciiTheme="minorHAnsi" w:eastAsiaTheme="minorEastAsia" w:hAnsiTheme="minorHAnsi" w:cstheme="minorBidi"/>
               <w:noProof/>
               <w:lang w:val="ru-RU"/>
             </w:rPr>
           </w:pPr>
-          <w:hyperlink w:anchor="_Toc61538647" w:history="1">
+          <w:hyperlink w:anchor="_Toc74433867" w:history="1">
             <w:r>
               <w:rPr>
                 <w:rStyle w:val="a4"/>
@@ -1199,7 +1193,7 @@
                 <w:noProof/>
                 <w:webHidden/>
               </w:rPr>
-              <w:instrText xml:space="preserve"> PAGEREF _Toc61538647 \h </w:instrText>
+              <w:instrText xml:space="preserve"> PAGEREF _Toc74433867 \h </w:instrText>
             </w:r>
             <w:r>
               <w:rPr>
@@ -1219,7 +1213,7 @@
                 <w:noProof/>
                 <w:webHidden/>
               </w:rPr>
-              <w:t>5</w:t>
+              <w:t>6</w:t>
             </w:r>
             <w:r>
               <w:rPr>
@@ -1237,12 +1231,12 @@
               <w:tab w:val="right" w:leader="dot" w:pos="9345"/>
             </w:tabs>
             <w:rPr>
-              <w:rFonts w:eastAsiaTheme="minorEastAsia"/>
+              <w:rFonts w:asciiTheme="minorHAnsi" w:eastAsiaTheme="minorEastAsia" w:hAnsiTheme="minorHAnsi" w:cstheme="minorBidi"/>
               <w:noProof/>
               <w:lang w:val="ru-RU"/>
             </w:rPr>
           </w:pPr>
-          <w:hyperlink w:anchor="_Toc61538648" w:history="1">
+          <w:hyperlink w:anchor="_Toc74433868" w:history="1">
             <w:r>
               <w:rPr>
                 <w:rStyle w:val="a4"/>
@@ -1270,7 +1264,7 @@
                 <w:noProof/>
                 <w:webHidden/>
               </w:rPr>
-              <w:instrText xml:space="preserve"> PAGEREF _Toc61538648 \h </w:instrText>
+              <w:instrText xml:space="preserve"> PAGEREF _Toc74433868 \h </w:instrText>
             </w:r>
             <w:r>
               <w:rPr>
@@ -1290,7 +1284,7 @@
                 <w:noProof/>
                 <w:webHidden/>
               </w:rPr>
-              <w:t>6</w:t>
+              <w:t>7</w:t>
             </w:r>
             <w:r>
               <w:rPr>
@@ -1308,20 +1302,27 @@
               <w:tab w:val="right" w:leader="dot" w:pos="9345"/>
             </w:tabs>
             <w:rPr>
-              <w:rFonts w:eastAsiaTheme="minorEastAsia"/>
+              <w:rFonts w:asciiTheme="minorHAnsi" w:eastAsiaTheme="minorEastAsia" w:hAnsiTheme="minorHAnsi" w:cstheme="minorBidi"/>
               <w:noProof/>
               <w:lang w:val="ru-RU"/>
             </w:rPr>
           </w:pPr>
-          <w:hyperlink w:anchor="_Toc61538649" w:history="1">
+          <w:hyperlink w:anchor="_Toc74433869" w:history="1">
             <w:r>
               <w:rPr>
                 <w:rStyle w:val="a4"/>
-                <w:iCs/>
                 <w:noProof/>
                 <w:lang w:val="ru-RU"/>
               </w:rPr>
-              <w:t>Инфологическая структура базы данных</w:t>
+              <w:t xml:space="preserve">Создание макета на </w:t>
+            </w:r>
+            <w:r>
+              <w:rPr>
+                <w:rStyle w:val="a4"/>
+                <w:noProof/>
+                <w:lang w:val="en-US"/>
+              </w:rPr>
+              <w:t>Figma</w:t>
             </w:r>
             <w:r>
               <w:rPr>
@@ -1342,7 +1343,7 @@
                 <w:noProof/>
                 <w:webHidden/>
               </w:rPr>
-              <w:instrText xml:space="preserve"> PAGEREF _Toc61538649 \h </w:instrText>
+              <w:instrText xml:space="preserve"> PAGEREF _Toc74433869 \h </w:instrText>
             </w:r>
             <w:r>
               <w:rPr>
@@ -1362,7 +1363,7 @@
                 <w:noProof/>
                 <w:webHidden/>
               </w:rPr>
-              <w:t>7</w:t>
+              <w:t>8</w:t>
             </w:r>
             <w:r>
               <w:rPr>
@@ -1380,19 +1381,35 @@
               <w:tab w:val="right" w:leader="dot" w:pos="9345"/>
             </w:tabs>
             <w:rPr>
-              <w:rFonts w:eastAsiaTheme="minorEastAsia"/>
+              <w:rFonts w:asciiTheme="minorHAnsi" w:eastAsiaTheme="minorEastAsia" w:hAnsiTheme="minorHAnsi" w:cstheme="minorBidi"/>
               <w:noProof/>
               <w:lang w:val="ru-RU"/>
             </w:rPr>
           </w:pPr>
-          <w:hyperlink w:anchor="_Toc61538650" w:history="1">
+          <w:hyperlink w:anchor="_Toc74433870" w:history="1">
             <w:r>
               <w:rPr>
                 <w:rStyle w:val="a4"/>
                 <w:noProof/>
+                <w:lang w:val="en-US"/>
+              </w:rPr>
+              <w:t xml:space="preserve">CRUD </w:t>
+            </w:r>
+            <w:r>
+              <w:rPr>
+                <w:rStyle w:val="a4"/>
+                <w:noProof/>
                 <w:lang w:val="ru-RU"/>
               </w:rPr>
-              <w:t>Физическая схема данных</w:t>
+              <w:t xml:space="preserve">в </w:t>
+            </w:r>
+            <w:r>
+              <w:rPr>
+                <w:rStyle w:val="a4"/>
+                <w:noProof/>
+                <w:lang w:val="en-US"/>
+              </w:rPr>
+              <w:t>React</w:t>
             </w:r>
             <w:r>
               <w:rPr>
@@ -1413,7 +1430,7 @@
                 <w:noProof/>
                 <w:webHidden/>
               </w:rPr>
-              <w:instrText xml:space="preserve"> PAGEREF _Toc61538650 \h </w:instrText>
+              <w:instrText xml:space="preserve"> PAGEREF _Toc74433870 \h </w:instrText>
             </w:r>
             <w:r>
               <w:rPr>
@@ -1433,7 +1450,7 @@
                 <w:noProof/>
                 <w:webHidden/>
               </w:rPr>
-              <w:t>9</w:t>
+              <w:t>8</w:t>
             </w:r>
             <w:r>
               <w:rPr>
@@ -1451,27 +1468,26 @@
               <w:tab w:val="right" w:leader="dot" w:pos="9345"/>
             </w:tabs>
             <w:rPr>
-              <w:rFonts w:eastAsiaTheme="minorEastAsia"/>
+              <w:rFonts w:asciiTheme="minorHAnsi" w:eastAsiaTheme="minorEastAsia" w:hAnsiTheme="minorHAnsi" w:cstheme="minorBidi"/>
               <w:noProof/>
               <w:lang w:val="ru-RU"/>
             </w:rPr>
           </w:pPr>
-          <w:hyperlink w:anchor="_Toc61538651" w:history="1">
+          <w:hyperlink w:anchor="_Toc74433873" w:history="1">
             <w:r>
               <w:rPr>
                 <w:rStyle w:val="a4"/>
                 <w:noProof/>
+              </w:rPr>
+              <w:t>Вы</w:t>
+            </w:r>
+            <w:r>
+              <w:rPr>
+                <w:rStyle w:val="a4"/>
+                <w:noProof/>
                 <w:lang w:val="ru-RU"/>
               </w:rPr>
-              <w:t xml:space="preserve">Тестирования </w:t>
-            </w:r>
-            <w:r>
-              <w:rPr>
-                <w:rStyle w:val="a4"/>
-                <w:noProof/>
-                <w:lang w:val="en-US"/>
-              </w:rPr>
-              <w:t>“Postman”</w:t>
+              <w:t>вод агрегирующей информации</w:t>
             </w:r>
             <w:r>
               <w:rPr>
@@ -1492,7 +1508,7 @@
                 <w:noProof/>
                 <w:webHidden/>
               </w:rPr>
-              <w:instrText xml:space="preserve"> PAGEREF _Toc61538651 \h </w:instrText>
+              <w:instrText xml:space="preserve"> PAGEREF _Toc74433873 \h </w:instrText>
             </w:r>
             <w:r>
               <w:rPr>
@@ -1512,7 +1528,7 @@
                 <w:noProof/>
                 <w:webHidden/>
               </w:rPr>
-              <w:t>10</w:t>
+              <w:t>8</w:t>
             </w:r>
             <w:r>
               <w:rPr>
@@ -1530,18 +1546,1519 @@
               <w:tab w:val="right" w:leader="dot" w:pos="9345"/>
             </w:tabs>
             <w:rPr>
-              <w:rFonts w:eastAsiaTheme="minorEastAsia"/>
+              <w:rFonts w:asciiTheme="minorHAnsi" w:eastAsiaTheme="minorEastAsia" w:hAnsiTheme="minorHAnsi" w:cstheme="minorBidi"/>
               <w:noProof/>
               <w:lang w:val="ru-RU"/>
             </w:rPr>
           </w:pPr>
-          <w:hyperlink w:anchor="_Toc61538652" w:history="1">
+          <w:hyperlink w:anchor="_Toc74433875" w:history="1">
             <w:r>
               <w:rPr>
                 <w:rStyle w:val="a4"/>
                 <w:noProof/>
                 <w:lang w:val="ru-RU"/>
               </w:rPr>
+              <w:t>3 типа пользователей.</w:t>
+            </w:r>
+            <w:r>
+              <w:rPr>
+                <w:noProof/>
+                <w:webHidden/>
+              </w:rPr>
+              <w:tab/>
+            </w:r>
+            <w:r>
+              <w:rPr>
+                <w:noProof/>
+                <w:webHidden/>
+              </w:rPr>
+              <w:fldChar w:fldCharType="begin"/>
+            </w:r>
+            <w:r>
+              <w:rPr>
+                <w:noProof/>
+                <w:webHidden/>
+              </w:rPr>
+              <w:instrText xml:space="preserve"> PAGEREF _Toc74433875 \h </w:instrText>
+            </w:r>
+            <w:r>
+              <w:rPr>
+                <w:noProof/>
+                <w:webHidden/>
+              </w:rPr>
+            </w:r>
+            <w:r>
+              <w:rPr>
+                <w:noProof/>
+                <w:webHidden/>
+              </w:rPr>
+              <w:fldChar w:fldCharType="separate"/>
+            </w:r>
+            <w:r>
+              <w:rPr>
+                <w:noProof/>
+                <w:webHidden/>
+              </w:rPr>
+              <w:t>9</w:t>
+            </w:r>
+            <w:r>
+              <w:rPr>
+                <w:noProof/>
+                <w:webHidden/>
+              </w:rPr>
+              <w:fldChar w:fldCharType="end"/>
+            </w:r>
+          </w:hyperlink>
+        </w:p>
+        <w:p>
+          <w:pPr>
+            <w:pStyle w:val="21"/>
+            <w:tabs>
+              <w:tab w:val="right" w:leader="dot" w:pos="9345"/>
+            </w:tabs>
+            <w:rPr>
+              <w:rFonts w:asciiTheme="minorHAnsi" w:eastAsiaTheme="minorEastAsia" w:hAnsiTheme="minorHAnsi" w:cstheme="minorBidi"/>
+              <w:noProof/>
+              <w:lang w:val="ru-RU"/>
+            </w:rPr>
+          </w:pPr>
+          <w:hyperlink w:anchor="_Toc74433876" w:history="1">
+            <w:r>
+              <w:rPr>
+                <w:rStyle w:val="a4"/>
+                <w:noProof/>
+                <w:lang w:val="ru-RU"/>
+              </w:rPr>
+              <w:t>Административная часть</w:t>
+            </w:r>
+            <w:r>
+              <w:rPr>
+                <w:noProof/>
+                <w:webHidden/>
+              </w:rPr>
+              <w:tab/>
+            </w:r>
+            <w:r>
+              <w:rPr>
+                <w:noProof/>
+                <w:webHidden/>
+              </w:rPr>
+              <w:fldChar w:fldCharType="begin"/>
+            </w:r>
+            <w:r>
+              <w:rPr>
+                <w:noProof/>
+                <w:webHidden/>
+              </w:rPr>
+              <w:instrText xml:space="preserve"> PAGEREF _Toc74433876 \h </w:instrText>
+            </w:r>
+            <w:r>
+              <w:rPr>
+                <w:noProof/>
+                <w:webHidden/>
+              </w:rPr>
+            </w:r>
+            <w:r>
+              <w:rPr>
+                <w:noProof/>
+                <w:webHidden/>
+              </w:rPr>
+              <w:fldChar w:fldCharType="separate"/>
+            </w:r>
+            <w:r>
+              <w:rPr>
+                <w:noProof/>
+                <w:webHidden/>
+              </w:rPr>
+              <w:t>9</w:t>
+            </w:r>
+            <w:r>
+              <w:rPr>
+                <w:noProof/>
+                <w:webHidden/>
+              </w:rPr>
+              <w:fldChar w:fldCharType="end"/>
+            </w:r>
+          </w:hyperlink>
+        </w:p>
+        <w:p>
+          <w:pPr>
+            <w:pStyle w:val="21"/>
+            <w:tabs>
+              <w:tab w:val="right" w:leader="dot" w:pos="9345"/>
+            </w:tabs>
+            <w:rPr>
+              <w:rFonts w:asciiTheme="minorHAnsi" w:eastAsiaTheme="minorEastAsia" w:hAnsiTheme="minorHAnsi" w:cstheme="minorBidi"/>
+              <w:noProof/>
+              <w:lang w:val="ru-RU"/>
+            </w:rPr>
+          </w:pPr>
+          <w:hyperlink w:anchor="_Toc74433877" w:history="1">
+            <w:r>
+              <w:rPr>
+                <w:rStyle w:val="a4"/>
+                <w:noProof/>
+                <w:lang w:val="ru-RU"/>
+              </w:rPr>
+              <w:t>Р</w:t>
+            </w:r>
+            <w:r>
+              <w:rPr>
+                <w:rStyle w:val="a4"/>
+                <w:noProof/>
+              </w:rPr>
+              <w:t>еализована в Django</w:t>
+            </w:r>
+            <w:r>
+              <w:rPr>
+                <w:rStyle w:val="a4"/>
+                <w:noProof/>
+                <w:lang w:val="ru-RU"/>
+              </w:rPr>
+              <w:t xml:space="preserve">, в ней можно менять всю информацию и в </w:t>
+            </w:r>
+            <w:r>
+              <w:rPr>
+                <w:rStyle w:val="a4"/>
+                <w:noProof/>
+                <w:lang w:val="en-US"/>
+              </w:rPr>
+              <w:t>React</w:t>
+            </w:r>
+            <w:r>
+              <w:rPr>
+                <w:rStyle w:val="a4"/>
+                <w:noProof/>
+                <w:lang w:val="ru-RU"/>
+              </w:rPr>
+              <w:t>, в ней можно менять информацию о студентах</w:t>
+            </w:r>
+            <w:r>
+              <w:rPr>
+                <w:noProof/>
+                <w:webHidden/>
+              </w:rPr>
+              <w:tab/>
+            </w:r>
+            <w:r>
+              <w:rPr>
+                <w:noProof/>
+                <w:webHidden/>
+              </w:rPr>
+              <w:fldChar w:fldCharType="begin"/>
+            </w:r>
+            <w:r>
+              <w:rPr>
+                <w:noProof/>
+                <w:webHidden/>
+              </w:rPr>
+              <w:instrText xml:space="preserve"> PAGEREF _Toc74433877 \h </w:instrText>
+            </w:r>
+            <w:r>
+              <w:rPr>
+                <w:noProof/>
+                <w:webHidden/>
+              </w:rPr>
+            </w:r>
+            <w:r>
+              <w:rPr>
+                <w:noProof/>
+                <w:webHidden/>
+              </w:rPr>
+              <w:fldChar w:fldCharType="separate"/>
+            </w:r>
+            <w:r>
+              <w:rPr>
+                <w:noProof/>
+                <w:webHidden/>
+              </w:rPr>
+              <w:t>9</w:t>
+            </w:r>
+            <w:r>
+              <w:rPr>
+                <w:noProof/>
+                <w:webHidden/>
+              </w:rPr>
+              <w:fldChar w:fldCharType="end"/>
+            </w:r>
+          </w:hyperlink>
+        </w:p>
+        <w:p>
+          <w:pPr>
+            <w:pStyle w:val="21"/>
+            <w:tabs>
+              <w:tab w:val="right" w:leader="dot" w:pos="9345"/>
+            </w:tabs>
+            <w:rPr>
+              <w:rFonts w:asciiTheme="minorHAnsi" w:eastAsiaTheme="minorEastAsia" w:hAnsiTheme="minorHAnsi" w:cstheme="minorBidi"/>
+              <w:noProof/>
+              <w:lang w:val="ru-RU"/>
+            </w:rPr>
+          </w:pPr>
+          <w:hyperlink w:anchor="_Toc74433878" w:history="1">
+            <w:r>
+              <w:rPr>
+                <w:rStyle w:val="a4"/>
+                <w:noProof/>
+                <w:lang w:val="ru-RU"/>
+              </w:rPr>
+              <w:t xml:space="preserve">Используются фреймворки </w:t>
+            </w:r>
+            <w:r>
+              <w:rPr>
+                <w:rStyle w:val="a4"/>
+                <w:noProof/>
+                <w:lang w:val="en-US"/>
+              </w:rPr>
+              <w:t>Django</w:t>
+            </w:r>
+            <w:r>
+              <w:rPr>
+                <w:rStyle w:val="a4"/>
+                <w:noProof/>
+                <w:lang w:val="ru-RU"/>
+              </w:rPr>
+              <w:t xml:space="preserve">, </w:t>
+            </w:r>
+            <w:r>
+              <w:rPr>
+                <w:rStyle w:val="a4"/>
+                <w:noProof/>
+                <w:lang w:val="en-US"/>
+              </w:rPr>
+              <w:t>React</w:t>
+            </w:r>
+            <w:r>
+              <w:rPr>
+                <w:rStyle w:val="a4"/>
+                <w:noProof/>
+                <w:lang w:val="ru-RU"/>
+              </w:rPr>
+              <w:t xml:space="preserve">, </w:t>
+            </w:r>
+            <w:r>
+              <w:rPr>
+                <w:rStyle w:val="a4"/>
+                <w:noProof/>
+                <w:lang w:val="en-US"/>
+              </w:rPr>
+              <w:t>Bootstrap</w:t>
+            </w:r>
+            <w:r>
+              <w:rPr>
+                <w:noProof/>
+                <w:webHidden/>
+              </w:rPr>
+              <w:tab/>
+            </w:r>
+            <w:r>
+              <w:rPr>
+                <w:noProof/>
+                <w:webHidden/>
+              </w:rPr>
+              <w:fldChar w:fldCharType="begin"/>
+            </w:r>
+            <w:r>
+              <w:rPr>
+                <w:noProof/>
+                <w:webHidden/>
+              </w:rPr>
+              <w:instrText xml:space="preserve"> PAGEREF _Toc74433878 \h </w:instrText>
+            </w:r>
+            <w:r>
+              <w:rPr>
+                <w:noProof/>
+                <w:webHidden/>
+              </w:rPr>
+            </w:r>
+            <w:r>
+              <w:rPr>
+                <w:noProof/>
+                <w:webHidden/>
+              </w:rPr>
+              <w:fldChar w:fldCharType="separate"/>
+            </w:r>
+            <w:r>
+              <w:rPr>
+                <w:noProof/>
+                <w:webHidden/>
+              </w:rPr>
+              <w:t>9</w:t>
+            </w:r>
+            <w:r>
+              <w:rPr>
+                <w:noProof/>
+                <w:webHidden/>
+              </w:rPr>
+              <w:fldChar w:fldCharType="end"/>
+            </w:r>
+          </w:hyperlink>
+        </w:p>
+        <w:p>
+          <w:pPr>
+            <w:pStyle w:val="21"/>
+            <w:tabs>
+              <w:tab w:val="right" w:leader="dot" w:pos="9345"/>
+            </w:tabs>
+            <w:rPr>
+              <w:rFonts w:asciiTheme="minorHAnsi" w:eastAsiaTheme="minorEastAsia" w:hAnsiTheme="minorHAnsi" w:cstheme="minorBidi"/>
+              <w:noProof/>
+              <w:lang w:val="ru-RU"/>
+            </w:rPr>
+          </w:pPr>
+          <w:hyperlink w:anchor="_Toc74433879" w:history="1">
+            <w:r>
+              <w:rPr>
+                <w:rStyle w:val="a4"/>
+                <w:noProof/>
+                <w:lang w:val="ru-RU"/>
+              </w:rPr>
+              <w:t xml:space="preserve">Интеграция по </w:t>
+            </w:r>
+            <w:r>
+              <w:rPr>
+                <w:rStyle w:val="a4"/>
+                <w:noProof/>
+                <w:lang w:val="en-US"/>
+              </w:rPr>
+              <w:t>RestAPI</w:t>
+            </w:r>
+            <w:r>
+              <w:rPr>
+                <w:noProof/>
+                <w:webHidden/>
+              </w:rPr>
+              <w:tab/>
+            </w:r>
+            <w:r>
+              <w:rPr>
+                <w:noProof/>
+                <w:webHidden/>
+              </w:rPr>
+              <w:fldChar w:fldCharType="begin"/>
+            </w:r>
+            <w:r>
+              <w:rPr>
+                <w:noProof/>
+                <w:webHidden/>
+              </w:rPr>
+              <w:instrText xml:space="preserve"> PAGEREF _Toc74433879 \h </w:instrText>
+            </w:r>
+            <w:r>
+              <w:rPr>
+                <w:noProof/>
+                <w:webHidden/>
+              </w:rPr>
+            </w:r>
+            <w:r>
+              <w:rPr>
+                <w:noProof/>
+                <w:webHidden/>
+              </w:rPr>
+              <w:fldChar w:fldCharType="separate"/>
+            </w:r>
+            <w:r>
+              <w:rPr>
+                <w:noProof/>
+                <w:webHidden/>
+              </w:rPr>
+              <w:t>9</w:t>
+            </w:r>
+            <w:r>
+              <w:rPr>
+                <w:noProof/>
+                <w:webHidden/>
+              </w:rPr>
+              <w:fldChar w:fldCharType="end"/>
+            </w:r>
+          </w:hyperlink>
+        </w:p>
+        <w:p>
+          <w:pPr>
+            <w:pStyle w:val="21"/>
+            <w:tabs>
+              <w:tab w:val="right" w:leader="dot" w:pos="9345"/>
+            </w:tabs>
+            <w:rPr>
+              <w:rFonts w:asciiTheme="minorHAnsi" w:eastAsiaTheme="minorEastAsia" w:hAnsiTheme="minorHAnsi" w:cstheme="minorBidi"/>
+              <w:noProof/>
+              <w:lang w:val="ru-RU"/>
+            </w:rPr>
+          </w:pPr>
+          <w:hyperlink w:anchor="_Toc74433880" w:history="1">
+            <w:r>
+              <w:rPr>
+                <w:rStyle w:val="a4"/>
+                <w:noProof/>
+                <w:lang w:val="ru-RU"/>
+              </w:rPr>
+              <w:t xml:space="preserve">Фильтрация и поиск реализованы в </w:t>
+            </w:r>
+            <w:r>
+              <w:rPr>
+                <w:rStyle w:val="a4"/>
+                <w:noProof/>
+                <w:lang w:val="en-US"/>
+              </w:rPr>
+              <w:t>Django</w:t>
+            </w:r>
+            <w:r>
+              <w:rPr>
+                <w:noProof/>
+                <w:webHidden/>
+              </w:rPr>
+              <w:tab/>
+            </w:r>
+            <w:r>
+              <w:rPr>
+                <w:noProof/>
+                <w:webHidden/>
+              </w:rPr>
+              <w:fldChar w:fldCharType="begin"/>
+            </w:r>
+            <w:r>
+              <w:rPr>
+                <w:noProof/>
+                <w:webHidden/>
+              </w:rPr>
+              <w:instrText xml:space="preserve"> PAGEREF _Toc74433880 \h </w:instrText>
+            </w:r>
+            <w:r>
+              <w:rPr>
+                <w:noProof/>
+                <w:webHidden/>
+              </w:rPr>
+            </w:r>
+            <w:r>
+              <w:rPr>
+                <w:noProof/>
+                <w:webHidden/>
+              </w:rPr>
+              <w:fldChar w:fldCharType="separate"/>
+            </w:r>
+            <w:r>
+              <w:rPr>
+                <w:noProof/>
+                <w:webHidden/>
+              </w:rPr>
+              <w:t>9</w:t>
+            </w:r>
+            <w:r>
+              <w:rPr>
+                <w:noProof/>
+                <w:webHidden/>
+              </w:rPr>
+              <w:fldChar w:fldCharType="end"/>
+            </w:r>
+          </w:hyperlink>
+        </w:p>
+        <w:p>
+          <w:pPr>
+            <w:pStyle w:val="21"/>
+            <w:tabs>
+              <w:tab w:val="right" w:leader="dot" w:pos="9345"/>
+            </w:tabs>
+            <w:rPr>
+              <w:rFonts w:asciiTheme="minorHAnsi" w:eastAsiaTheme="minorEastAsia" w:hAnsiTheme="minorHAnsi" w:cstheme="minorBidi"/>
+              <w:noProof/>
+              <w:lang w:val="ru-RU"/>
+            </w:rPr>
+          </w:pPr>
+          <w:hyperlink w:anchor="_Toc74433881" w:history="1">
+            <w:r>
+              <w:rPr>
+                <w:rStyle w:val="a4"/>
+                <w:noProof/>
+                <w:lang w:val="ru-RU"/>
+              </w:rPr>
+              <w:t>Ссылки</w:t>
+            </w:r>
+            <w:r>
+              <w:rPr>
+                <w:rStyle w:val="a4"/>
+                <w:noProof/>
+                <w:lang w:val="en-US"/>
+              </w:rPr>
+              <w:t>:</w:t>
+            </w:r>
+            <w:r>
+              <w:rPr>
+                <w:noProof/>
+                <w:webHidden/>
+              </w:rPr>
+              <w:tab/>
+            </w:r>
+            <w:r>
+              <w:rPr>
+                <w:noProof/>
+                <w:webHidden/>
+              </w:rPr>
+              <w:fldChar w:fldCharType="begin"/>
+            </w:r>
+            <w:r>
+              <w:rPr>
+                <w:noProof/>
+                <w:webHidden/>
+              </w:rPr>
+              <w:instrText xml:space="preserve"> PAGEREF _Toc74433881 \h </w:instrText>
+            </w:r>
+            <w:r>
+              <w:rPr>
+                <w:noProof/>
+                <w:webHidden/>
+              </w:rPr>
+            </w:r>
+            <w:r>
+              <w:rPr>
+                <w:noProof/>
+                <w:webHidden/>
+              </w:rPr>
+              <w:fldChar w:fldCharType="separate"/>
+            </w:r>
+            <w:r>
+              <w:rPr>
+                <w:noProof/>
+                <w:webHidden/>
+              </w:rPr>
+              <w:t>9</w:t>
+            </w:r>
+            <w:r>
+              <w:rPr>
+                <w:noProof/>
+                <w:webHidden/>
+              </w:rPr>
+              <w:fldChar w:fldCharType="end"/>
+            </w:r>
+          </w:hyperlink>
+        </w:p>
+        <w:p>
+          <w:pPr>
+            <w:pStyle w:val="21"/>
+            <w:tabs>
+              <w:tab w:val="right" w:leader="dot" w:pos="9345"/>
+            </w:tabs>
+            <w:rPr>
+              <w:rFonts w:asciiTheme="minorHAnsi" w:eastAsiaTheme="minorEastAsia" w:hAnsiTheme="minorHAnsi" w:cstheme="minorBidi"/>
+              <w:noProof/>
+              <w:lang w:val="ru-RU"/>
+            </w:rPr>
+          </w:pPr>
+          <w:hyperlink w:anchor="_Toc74433883" w:history="1">
+            <w:r>
+              <w:rPr>
+                <w:rStyle w:val="a4"/>
+                <w:noProof/>
+                <w:lang w:val="ru-RU"/>
+              </w:rPr>
+              <w:t xml:space="preserve">Вход для обычного пользователя: логин </w:t>
+            </w:r>
+            <w:r>
+              <w:rPr>
+                <w:rStyle w:val="a4"/>
+                <w:noProof/>
+                <w:lang w:val="en-US"/>
+              </w:rPr>
+              <w:t>user</w:t>
+            </w:r>
+            <w:r>
+              <w:rPr>
+                <w:rStyle w:val="a4"/>
+                <w:noProof/>
+                <w:lang w:val="ru-RU"/>
+              </w:rPr>
+              <w:t xml:space="preserve">, пароль </w:t>
+            </w:r>
+            <w:r>
+              <w:rPr>
+                <w:rStyle w:val="a4"/>
+                <w:noProof/>
+                <w:lang w:val="en-US"/>
+              </w:rPr>
+              <w:t>useruser</w:t>
+            </w:r>
+            <w:r>
+              <w:rPr>
+                <w:noProof/>
+                <w:webHidden/>
+              </w:rPr>
+              <w:tab/>
+            </w:r>
+            <w:r>
+              <w:rPr>
+                <w:noProof/>
+                <w:webHidden/>
+              </w:rPr>
+              <w:fldChar w:fldCharType="begin"/>
+            </w:r>
+            <w:r>
+              <w:rPr>
+                <w:noProof/>
+                <w:webHidden/>
+              </w:rPr>
+              <w:instrText xml:space="preserve"> PAGEREF _Toc74433883 \h </w:instrText>
+            </w:r>
+            <w:r>
+              <w:rPr>
+                <w:noProof/>
+                <w:webHidden/>
+              </w:rPr>
+            </w:r>
+            <w:r>
+              <w:rPr>
+                <w:noProof/>
+                <w:webHidden/>
+              </w:rPr>
+              <w:fldChar w:fldCharType="separate"/>
+            </w:r>
+            <w:r>
+              <w:rPr>
+                <w:noProof/>
+                <w:webHidden/>
+              </w:rPr>
+              <w:t>9</w:t>
+            </w:r>
+            <w:r>
+              <w:rPr>
+                <w:noProof/>
+                <w:webHidden/>
+              </w:rPr>
+              <w:fldChar w:fldCharType="end"/>
+            </w:r>
+          </w:hyperlink>
+        </w:p>
+        <w:p>
+          <w:pPr>
+            <w:pStyle w:val="21"/>
+            <w:tabs>
+              <w:tab w:val="right" w:leader="dot" w:pos="9345"/>
+            </w:tabs>
+            <w:rPr>
+              <w:rFonts w:asciiTheme="minorHAnsi" w:eastAsiaTheme="minorEastAsia" w:hAnsiTheme="minorHAnsi" w:cstheme="minorBidi"/>
+              <w:noProof/>
+              <w:lang w:val="ru-RU"/>
+            </w:rPr>
+          </w:pPr>
+          <w:hyperlink w:anchor="_Toc74433884" w:history="1">
+            <w:r>
+              <w:rPr>
+                <w:rStyle w:val="a4"/>
+                <w:noProof/>
+                <w:lang w:val="ru-RU"/>
+              </w:rPr>
+              <w:t xml:space="preserve">Вход для пероснала: логин </w:t>
+            </w:r>
+            <w:r>
+              <w:rPr>
+                <w:rStyle w:val="a4"/>
+                <w:noProof/>
+                <w:lang w:val="en-US"/>
+              </w:rPr>
+              <w:t>staff</w:t>
+            </w:r>
+            <w:r>
+              <w:rPr>
+                <w:rStyle w:val="a4"/>
+                <w:noProof/>
+                <w:lang w:val="ru-RU"/>
+              </w:rPr>
+              <w:t xml:space="preserve">, пароль </w:t>
+            </w:r>
+            <w:r>
+              <w:rPr>
+                <w:rStyle w:val="a4"/>
+                <w:noProof/>
+                <w:lang w:val="en-US"/>
+              </w:rPr>
+              <w:t>staffstaff</w:t>
+            </w:r>
+            <w:r>
+              <w:rPr>
+                <w:noProof/>
+                <w:webHidden/>
+              </w:rPr>
+              <w:tab/>
+            </w:r>
+            <w:r>
+              <w:rPr>
+                <w:noProof/>
+                <w:webHidden/>
+              </w:rPr>
+              <w:fldChar w:fldCharType="begin"/>
+            </w:r>
+            <w:r>
+              <w:rPr>
+                <w:noProof/>
+                <w:webHidden/>
+              </w:rPr>
+              <w:instrText xml:space="preserve"> PAGEREF _Toc74433884 \h </w:instrText>
+            </w:r>
+            <w:r>
+              <w:rPr>
+                <w:noProof/>
+                <w:webHidden/>
+              </w:rPr>
+            </w:r>
+            <w:r>
+              <w:rPr>
+                <w:noProof/>
+                <w:webHidden/>
+              </w:rPr>
+              <w:fldChar w:fldCharType="separate"/>
+            </w:r>
+            <w:r>
+              <w:rPr>
+                <w:noProof/>
+                <w:webHidden/>
+              </w:rPr>
+              <w:t>9</w:t>
+            </w:r>
+            <w:r>
+              <w:rPr>
+                <w:noProof/>
+                <w:webHidden/>
+              </w:rPr>
+              <w:fldChar w:fldCharType="end"/>
+            </w:r>
+          </w:hyperlink>
+        </w:p>
+        <w:p>
+          <w:pPr>
+            <w:pStyle w:val="21"/>
+            <w:tabs>
+              <w:tab w:val="right" w:leader="dot" w:pos="9345"/>
+            </w:tabs>
+            <w:rPr>
+              <w:rFonts w:asciiTheme="minorHAnsi" w:eastAsiaTheme="minorEastAsia" w:hAnsiTheme="minorHAnsi" w:cstheme="minorBidi"/>
+              <w:noProof/>
+              <w:lang w:val="ru-RU"/>
+            </w:rPr>
+          </w:pPr>
+          <w:hyperlink w:anchor="_Toc74433885" w:history="1">
+            <w:r>
+              <w:rPr>
+                <w:rStyle w:val="a4"/>
+                <w:noProof/>
+                <w:lang w:val="ru-RU"/>
+              </w:rPr>
+              <w:t xml:space="preserve">Вход для администратора: логин </w:t>
+            </w:r>
+            <w:r>
+              <w:rPr>
+                <w:rStyle w:val="a4"/>
+                <w:noProof/>
+                <w:lang w:val="en-US"/>
+              </w:rPr>
+              <w:t>admin</w:t>
+            </w:r>
+            <w:r>
+              <w:rPr>
+                <w:rStyle w:val="a4"/>
+                <w:noProof/>
+                <w:lang w:val="ru-RU"/>
+              </w:rPr>
+              <w:t xml:space="preserve">, пароль </w:t>
+            </w:r>
+            <w:r>
+              <w:rPr>
+                <w:rStyle w:val="a4"/>
+                <w:noProof/>
+                <w:lang w:val="en-US"/>
+              </w:rPr>
+              <w:t>adminadmin</w:t>
+            </w:r>
+            <w:r>
+              <w:rPr>
+                <w:noProof/>
+                <w:webHidden/>
+              </w:rPr>
+              <w:tab/>
+            </w:r>
+            <w:r>
+              <w:rPr>
+                <w:noProof/>
+                <w:webHidden/>
+              </w:rPr>
+              <w:fldChar w:fldCharType="begin"/>
+            </w:r>
+            <w:r>
+              <w:rPr>
+                <w:noProof/>
+                <w:webHidden/>
+              </w:rPr>
+              <w:instrText xml:space="preserve"> PAGEREF _Toc74433885 \h </w:instrText>
+            </w:r>
+            <w:r>
+              <w:rPr>
+                <w:noProof/>
+                <w:webHidden/>
+              </w:rPr>
+            </w:r>
+            <w:r>
+              <w:rPr>
+                <w:noProof/>
+                <w:webHidden/>
+              </w:rPr>
+              <w:fldChar w:fldCharType="separate"/>
+            </w:r>
+            <w:r>
+              <w:rPr>
+                <w:noProof/>
+                <w:webHidden/>
+              </w:rPr>
+              <w:t>9</w:t>
+            </w:r>
+            <w:r>
+              <w:rPr>
+                <w:noProof/>
+                <w:webHidden/>
+              </w:rPr>
+              <w:fldChar w:fldCharType="end"/>
+            </w:r>
+          </w:hyperlink>
+        </w:p>
+        <w:p>
+          <w:pPr>
+            <w:pStyle w:val="21"/>
+            <w:tabs>
+              <w:tab w:val="right" w:leader="dot" w:pos="9345"/>
+            </w:tabs>
+            <w:rPr>
+              <w:rFonts w:asciiTheme="minorHAnsi" w:eastAsiaTheme="minorEastAsia" w:hAnsiTheme="minorHAnsi" w:cstheme="minorBidi"/>
+              <w:noProof/>
+              <w:lang w:val="ru-RU"/>
+            </w:rPr>
+          </w:pPr>
+          <w:hyperlink w:anchor="_Toc74433886" w:history="1">
+            <w:r>
+              <w:rPr>
+                <w:rStyle w:val="a4"/>
+                <w:noProof/>
+                <w:lang w:val="en-US"/>
+              </w:rPr>
+              <w:t>Django:</w:t>
+            </w:r>
+            <w:r>
+              <w:rPr>
+                <w:noProof/>
+                <w:webHidden/>
+              </w:rPr>
+              <w:tab/>
+            </w:r>
+            <w:r>
+              <w:rPr>
+                <w:noProof/>
+                <w:webHidden/>
+              </w:rPr>
+              <w:fldChar w:fldCharType="begin"/>
+            </w:r>
+            <w:r>
+              <w:rPr>
+                <w:noProof/>
+                <w:webHidden/>
+              </w:rPr>
+              <w:instrText xml:space="preserve"> PAGEREF _Toc74433886 \h </w:instrText>
+            </w:r>
+            <w:r>
+              <w:rPr>
+                <w:noProof/>
+                <w:webHidden/>
+              </w:rPr>
+            </w:r>
+            <w:r>
+              <w:rPr>
+                <w:noProof/>
+                <w:webHidden/>
+              </w:rPr>
+              <w:fldChar w:fldCharType="separate"/>
+            </w:r>
+            <w:r>
+              <w:rPr>
+                <w:noProof/>
+                <w:webHidden/>
+              </w:rPr>
+              <w:t>9</w:t>
+            </w:r>
+            <w:r>
+              <w:rPr>
+                <w:noProof/>
+                <w:webHidden/>
+              </w:rPr>
+              <w:fldChar w:fldCharType="end"/>
+            </w:r>
+          </w:hyperlink>
+        </w:p>
+        <w:p>
+          <w:pPr>
+            <w:pStyle w:val="21"/>
+            <w:tabs>
+              <w:tab w:val="right" w:leader="dot" w:pos="9345"/>
+            </w:tabs>
+            <w:rPr>
+              <w:rFonts w:asciiTheme="minorHAnsi" w:eastAsiaTheme="minorEastAsia" w:hAnsiTheme="minorHAnsi" w:cstheme="minorBidi"/>
+              <w:noProof/>
+              <w:lang w:val="ru-RU"/>
+            </w:rPr>
+          </w:pPr>
+          <w:hyperlink w:anchor="_Toc74433887" w:history="1">
+            <w:r>
+              <w:rPr>
+                <w:rStyle w:val="a4"/>
+                <w:noProof/>
+                <w:lang w:val="ru-RU"/>
+              </w:rPr>
+              <w:t>Данные для входа те же, что и для реакта</w:t>
+            </w:r>
+            <w:r>
+              <w:rPr>
+                <w:noProof/>
+                <w:webHidden/>
+              </w:rPr>
+              <w:tab/>
+            </w:r>
+            <w:r>
+              <w:rPr>
+                <w:noProof/>
+                <w:webHidden/>
+              </w:rPr>
+              <w:fldChar w:fldCharType="begin"/>
+            </w:r>
+            <w:r>
+              <w:rPr>
+                <w:noProof/>
+                <w:webHidden/>
+              </w:rPr>
+              <w:instrText xml:space="preserve"> PAGEREF _Toc74433887 \h </w:instrText>
+            </w:r>
+            <w:r>
+              <w:rPr>
+                <w:noProof/>
+                <w:webHidden/>
+              </w:rPr>
+            </w:r>
+            <w:r>
+              <w:rPr>
+                <w:noProof/>
+                <w:webHidden/>
+              </w:rPr>
+              <w:fldChar w:fldCharType="separate"/>
+            </w:r>
+            <w:r>
+              <w:rPr>
+                <w:noProof/>
+                <w:webHidden/>
+              </w:rPr>
+              <w:t>9</w:t>
+            </w:r>
+            <w:r>
+              <w:rPr>
+                <w:noProof/>
+                <w:webHidden/>
+              </w:rPr>
+              <w:fldChar w:fldCharType="end"/>
+            </w:r>
+          </w:hyperlink>
+        </w:p>
+        <w:p>
+          <w:pPr>
+            <w:pStyle w:val="21"/>
+            <w:tabs>
+              <w:tab w:val="right" w:leader="dot" w:pos="9345"/>
+            </w:tabs>
+            <w:rPr>
+              <w:rFonts w:asciiTheme="minorHAnsi" w:eastAsiaTheme="minorEastAsia" w:hAnsiTheme="minorHAnsi" w:cstheme="minorBidi"/>
+              <w:noProof/>
+              <w:lang w:val="ru-RU"/>
+            </w:rPr>
+          </w:pPr>
+          <w:hyperlink w:anchor="_Toc74433888" w:history="1">
+            <w:r>
+              <w:rPr>
+                <w:rStyle w:val="a4"/>
+                <w:noProof/>
+                <w:lang w:val="en-US"/>
+              </w:rPr>
+              <w:t>RestAPI:</w:t>
+            </w:r>
+            <w:r>
+              <w:rPr>
+                <w:noProof/>
+                <w:webHidden/>
+              </w:rPr>
+              <w:tab/>
+            </w:r>
+            <w:r>
+              <w:rPr>
+                <w:noProof/>
+                <w:webHidden/>
+              </w:rPr>
+              <w:fldChar w:fldCharType="begin"/>
+            </w:r>
+            <w:r>
+              <w:rPr>
+                <w:noProof/>
+                <w:webHidden/>
+              </w:rPr>
+              <w:instrText xml:space="preserve"> PAGEREF _Toc74433888 \h </w:instrText>
+            </w:r>
+            <w:r>
+              <w:rPr>
+                <w:noProof/>
+                <w:webHidden/>
+              </w:rPr>
+            </w:r>
+            <w:r>
+              <w:rPr>
+                <w:noProof/>
+                <w:webHidden/>
+              </w:rPr>
+              <w:fldChar w:fldCharType="separate"/>
+            </w:r>
+            <w:r>
+              <w:rPr>
+                <w:noProof/>
+                <w:webHidden/>
+              </w:rPr>
+              <w:t>9</w:t>
+            </w:r>
+            <w:r>
+              <w:rPr>
+                <w:noProof/>
+                <w:webHidden/>
+              </w:rPr>
+              <w:fldChar w:fldCharType="end"/>
+            </w:r>
+          </w:hyperlink>
+        </w:p>
+        <w:p>
+          <w:pPr>
+            <w:pStyle w:val="21"/>
+            <w:tabs>
+              <w:tab w:val="right" w:leader="dot" w:pos="9345"/>
+            </w:tabs>
+            <w:rPr>
+              <w:rFonts w:asciiTheme="minorHAnsi" w:eastAsiaTheme="minorEastAsia" w:hAnsiTheme="minorHAnsi" w:cstheme="minorBidi"/>
+              <w:noProof/>
+              <w:lang w:val="ru-RU"/>
+            </w:rPr>
+          </w:pPr>
+          <w:hyperlink w:anchor="_Toc74433889" w:history="1">
+            <w:r>
+              <w:rPr>
+                <w:rStyle w:val="a4"/>
+                <w:noProof/>
+                <w:lang w:val="ru-RU"/>
+              </w:rPr>
+              <w:t xml:space="preserve">(Для просмотра необходимо войти в </w:t>
+            </w:r>
+            <w:r>
+              <w:rPr>
+                <w:rStyle w:val="a4"/>
+                <w:noProof/>
+                <w:lang w:val="en-US"/>
+              </w:rPr>
+              <w:t>Django</w:t>
+            </w:r>
+            <w:r>
+              <w:rPr>
+                <w:rStyle w:val="a4"/>
+                <w:noProof/>
+                <w:lang w:val="ru-RU"/>
+              </w:rPr>
+              <w:t xml:space="preserve"> через администратора)</w:t>
+            </w:r>
+            <w:r>
+              <w:rPr>
+                <w:noProof/>
+                <w:webHidden/>
+              </w:rPr>
+              <w:tab/>
+            </w:r>
+            <w:r>
+              <w:rPr>
+                <w:noProof/>
+                <w:webHidden/>
+              </w:rPr>
+              <w:fldChar w:fldCharType="begin"/>
+            </w:r>
+            <w:r>
+              <w:rPr>
+                <w:noProof/>
+                <w:webHidden/>
+              </w:rPr>
+              <w:instrText xml:space="preserve"> PAGEREF _Toc74433889 \h </w:instrText>
+            </w:r>
+            <w:r>
+              <w:rPr>
+                <w:noProof/>
+                <w:webHidden/>
+              </w:rPr>
+            </w:r>
+            <w:r>
+              <w:rPr>
+                <w:noProof/>
+                <w:webHidden/>
+              </w:rPr>
+              <w:fldChar w:fldCharType="separate"/>
+            </w:r>
+            <w:r>
+              <w:rPr>
+                <w:noProof/>
+                <w:webHidden/>
+              </w:rPr>
+              <w:t>9</w:t>
+            </w:r>
+            <w:r>
+              <w:rPr>
+                <w:noProof/>
+                <w:webHidden/>
+              </w:rPr>
+              <w:fldChar w:fldCharType="end"/>
+            </w:r>
+          </w:hyperlink>
+        </w:p>
+        <w:p>
+          <w:pPr>
+            <w:pStyle w:val="21"/>
+            <w:tabs>
+              <w:tab w:val="right" w:leader="dot" w:pos="9345"/>
+            </w:tabs>
+            <w:rPr>
+              <w:rFonts w:asciiTheme="minorHAnsi" w:eastAsiaTheme="minorEastAsia" w:hAnsiTheme="minorHAnsi" w:cstheme="minorBidi"/>
+              <w:noProof/>
+              <w:lang w:val="ru-RU"/>
+            </w:rPr>
+          </w:pPr>
+          <w:hyperlink w:anchor="_Toc74433890" w:history="1">
+            <w:r>
+              <w:rPr>
+                <w:rStyle w:val="a4"/>
+                <w:noProof/>
+                <w:lang w:val="ru-RU"/>
+              </w:rPr>
+              <w:t xml:space="preserve">Код проходит вадилацию на </w:t>
+            </w:r>
+            <w:r>
+              <w:rPr>
+                <w:rStyle w:val="a4"/>
+                <w:noProof/>
+                <w:lang w:val="en-US"/>
+              </w:rPr>
+              <w:t>w</w:t>
+            </w:r>
+            <w:r>
+              <w:rPr>
+                <w:rStyle w:val="a4"/>
+                <w:noProof/>
+                <w:lang w:val="ru-RU"/>
+              </w:rPr>
+              <w:t>3.</w:t>
+            </w:r>
+            <w:r>
+              <w:rPr>
+                <w:rStyle w:val="a4"/>
+                <w:noProof/>
+                <w:lang w:val="en-US"/>
+              </w:rPr>
+              <w:t>org</w:t>
+            </w:r>
+            <w:r>
+              <w:rPr>
+                <w:noProof/>
+                <w:webHidden/>
+              </w:rPr>
+              <w:tab/>
+            </w:r>
+            <w:r>
+              <w:rPr>
+                <w:noProof/>
+                <w:webHidden/>
+              </w:rPr>
+              <w:fldChar w:fldCharType="begin"/>
+            </w:r>
+            <w:r>
+              <w:rPr>
+                <w:noProof/>
+                <w:webHidden/>
+              </w:rPr>
+              <w:instrText xml:space="preserve"> PAGEREF _Toc74433890 \h </w:instrText>
+            </w:r>
+            <w:r>
+              <w:rPr>
+                <w:noProof/>
+                <w:webHidden/>
+              </w:rPr>
+            </w:r>
+            <w:r>
+              <w:rPr>
+                <w:noProof/>
+                <w:webHidden/>
+              </w:rPr>
+              <w:fldChar w:fldCharType="separate"/>
+            </w:r>
+            <w:r>
+              <w:rPr>
+                <w:noProof/>
+                <w:webHidden/>
+              </w:rPr>
+              <w:t>9</w:t>
+            </w:r>
+            <w:r>
+              <w:rPr>
+                <w:noProof/>
+                <w:webHidden/>
+              </w:rPr>
+              <w:fldChar w:fldCharType="end"/>
+            </w:r>
+          </w:hyperlink>
+        </w:p>
+        <w:p>
+          <w:pPr>
+            <w:pStyle w:val="21"/>
+            <w:tabs>
+              <w:tab w:val="right" w:leader="dot" w:pos="9345"/>
+            </w:tabs>
+            <w:rPr>
+              <w:rFonts w:asciiTheme="minorHAnsi" w:eastAsiaTheme="minorEastAsia" w:hAnsiTheme="minorHAnsi" w:cstheme="minorBidi"/>
+              <w:noProof/>
+              <w:lang w:val="ru-RU"/>
+            </w:rPr>
+          </w:pPr>
+          <w:hyperlink w:anchor="_Toc74433891" w:history="1">
+            <w:r>
+              <w:rPr>
+                <w:rStyle w:val="a4"/>
+                <w:noProof/>
+                <w:lang w:val="ru-RU"/>
+              </w:rPr>
+              <w:t>Адаптация под 3 устройства</w:t>
+            </w:r>
+            <w:r>
+              <w:rPr>
+                <w:noProof/>
+                <w:webHidden/>
+              </w:rPr>
+              <w:tab/>
+            </w:r>
+            <w:r>
+              <w:rPr>
+                <w:noProof/>
+                <w:webHidden/>
+              </w:rPr>
+              <w:fldChar w:fldCharType="begin"/>
+            </w:r>
+            <w:r>
+              <w:rPr>
+                <w:noProof/>
+                <w:webHidden/>
+              </w:rPr>
+              <w:instrText xml:space="preserve"> PAGEREF _Toc74433891 \h </w:instrText>
+            </w:r>
+            <w:r>
+              <w:rPr>
+                <w:noProof/>
+                <w:webHidden/>
+              </w:rPr>
+            </w:r>
+            <w:r>
+              <w:rPr>
+                <w:noProof/>
+                <w:webHidden/>
+              </w:rPr>
+              <w:fldChar w:fldCharType="separate"/>
+            </w:r>
+            <w:r>
+              <w:rPr>
+                <w:noProof/>
+                <w:webHidden/>
+              </w:rPr>
+              <w:t>10</w:t>
+            </w:r>
+            <w:r>
+              <w:rPr>
+                <w:noProof/>
+                <w:webHidden/>
+              </w:rPr>
+              <w:fldChar w:fldCharType="end"/>
+            </w:r>
+          </w:hyperlink>
+        </w:p>
+        <w:p>
+          <w:pPr>
+            <w:pStyle w:val="21"/>
+            <w:tabs>
+              <w:tab w:val="right" w:leader="dot" w:pos="9345"/>
+            </w:tabs>
+            <w:rPr>
+              <w:rFonts w:asciiTheme="minorHAnsi" w:eastAsiaTheme="minorEastAsia" w:hAnsiTheme="minorHAnsi" w:cstheme="minorBidi"/>
+              <w:noProof/>
+              <w:lang w:val="ru-RU"/>
+            </w:rPr>
+          </w:pPr>
+          <w:hyperlink w:anchor="_Toc74433892" w:history="1">
+            <w:r>
+              <w:rPr>
+                <w:rStyle w:val="a4"/>
+                <w:noProof/>
+                <w:lang w:val="ru-RU"/>
+              </w:rPr>
+              <w:t>Технологии ручного тестирования проекта</w:t>
+            </w:r>
+            <w:r>
+              <w:rPr>
+                <w:noProof/>
+                <w:webHidden/>
+              </w:rPr>
+              <w:tab/>
+            </w:r>
+            <w:r>
+              <w:rPr>
+                <w:noProof/>
+                <w:webHidden/>
+              </w:rPr>
+              <w:fldChar w:fldCharType="begin"/>
+            </w:r>
+            <w:r>
+              <w:rPr>
+                <w:noProof/>
+                <w:webHidden/>
+              </w:rPr>
+              <w:instrText xml:space="preserve"> PAGEREF _Toc74433892 \h </w:instrText>
+            </w:r>
+            <w:r>
+              <w:rPr>
+                <w:noProof/>
+                <w:webHidden/>
+              </w:rPr>
+            </w:r>
+            <w:r>
+              <w:rPr>
+                <w:noProof/>
+                <w:webHidden/>
+              </w:rPr>
+              <w:fldChar w:fldCharType="separate"/>
+            </w:r>
+            <w:r>
+              <w:rPr>
+                <w:noProof/>
+                <w:webHidden/>
+              </w:rPr>
+              <w:t>11</w:t>
+            </w:r>
+            <w:r>
+              <w:rPr>
+                <w:noProof/>
+                <w:webHidden/>
+              </w:rPr>
+              <w:fldChar w:fldCharType="end"/>
+            </w:r>
+          </w:hyperlink>
+        </w:p>
+        <w:p>
+          <w:pPr>
+            <w:pStyle w:val="21"/>
+            <w:tabs>
+              <w:tab w:val="right" w:leader="dot" w:pos="9345"/>
+            </w:tabs>
+            <w:rPr>
+              <w:rFonts w:asciiTheme="minorHAnsi" w:eastAsiaTheme="minorEastAsia" w:hAnsiTheme="minorHAnsi" w:cstheme="minorBidi"/>
+              <w:noProof/>
+              <w:lang w:val="ru-RU"/>
+            </w:rPr>
+          </w:pPr>
+          <w:hyperlink w:anchor="_Toc74433893" w:history="1">
+            <w:r>
+              <w:rPr>
+                <w:rStyle w:val="a4"/>
+                <w:noProof/>
+                <w:lang w:val="en-US"/>
+              </w:rPr>
+              <w:t>SPA</w:t>
+            </w:r>
+            <w:r>
+              <w:rPr>
+                <w:rStyle w:val="a4"/>
+                <w:noProof/>
+                <w:lang w:val="ru-RU"/>
+              </w:rPr>
+              <w:t xml:space="preserve"> и </w:t>
+            </w:r>
+            <w:r>
+              <w:rPr>
+                <w:rStyle w:val="a4"/>
+                <w:noProof/>
+                <w:lang w:val="en-US"/>
+              </w:rPr>
+              <w:t>GraphQL</w:t>
+            </w:r>
+            <w:r>
+              <w:rPr>
+                <w:noProof/>
+                <w:webHidden/>
+              </w:rPr>
+              <w:tab/>
+            </w:r>
+            <w:r>
+              <w:rPr>
+                <w:noProof/>
+                <w:webHidden/>
+              </w:rPr>
+              <w:fldChar w:fldCharType="begin"/>
+            </w:r>
+            <w:r>
+              <w:rPr>
+                <w:noProof/>
+                <w:webHidden/>
+              </w:rPr>
+              <w:instrText xml:space="preserve"> PAGEREF _Toc74433893 \h </w:instrText>
+            </w:r>
+            <w:r>
+              <w:rPr>
+                <w:noProof/>
+                <w:webHidden/>
+              </w:rPr>
+            </w:r>
+            <w:r>
+              <w:rPr>
+                <w:noProof/>
+                <w:webHidden/>
+              </w:rPr>
+              <w:fldChar w:fldCharType="separate"/>
+            </w:r>
+            <w:r>
+              <w:rPr>
+                <w:noProof/>
+                <w:webHidden/>
+              </w:rPr>
+              <w:t>11</w:t>
+            </w:r>
+            <w:r>
+              <w:rPr>
+                <w:noProof/>
+                <w:webHidden/>
+              </w:rPr>
+              <w:fldChar w:fldCharType="end"/>
+            </w:r>
+          </w:hyperlink>
+        </w:p>
+        <w:p>
+          <w:pPr>
+            <w:pStyle w:val="21"/>
+            <w:tabs>
+              <w:tab w:val="right" w:leader="dot" w:pos="9345"/>
+            </w:tabs>
+            <w:rPr>
+              <w:rFonts w:asciiTheme="minorHAnsi" w:eastAsiaTheme="minorEastAsia" w:hAnsiTheme="minorHAnsi" w:cstheme="minorBidi"/>
+              <w:noProof/>
+              <w:lang w:val="ru-RU"/>
+            </w:rPr>
+          </w:pPr>
+          <w:hyperlink w:anchor="_Toc74433894" w:history="1">
+            <w:r>
+              <w:rPr>
+                <w:rStyle w:val="a4"/>
+                <w:noProof/>
+                <w:lang w:val="ru-RU"/>
+              </w:rPr>
               <w:t>Заключение</w:t>
             </w:r>
             <w:r>
@@ -1563,7 +3080,7 @@
                 <w:noProof/>
                 <w:webHidden/>
               </w:rPr>
-              <w:instrText xml:space="preserve"> PAGEREF _Toc61538652 \h </w:instrText>
+              <w:instrText xml:space="preserve"> PAGEREF _Toc74433894 \h </w:instrText>
             </w:r>
             <w:r>
               <w:rPr>
@@ -1620,6 +3137,7 @@
         <w:rPr>
           <w:lang w:val="ru-RU"/>
         </w:rPr>
+        <w:lastRenderedPageBreak/>
         <w:br w:type="page"/>
       </w:r>
     </w:p>
@@ -1631,7 +3149,7 @@
           <w:lang w:val="ru-RU"/>
         </w:rPr>
       </w:pPr>
-      <w:bookmarkStart w:id="1" w:name="_Toc61538640"/>
+      <w:bookmarkStart w:id="1" w:name="_Toc74433860"/>
       <w:r>
         <w:rPr>
           <w:rFonts w:ascii="Arial" w:hAnsi="Arial" w:cs="Arial"/>
@@ -1846,7 +3364,7 @@
         </w:rPr>
         <w:br w:type="page"/>
       </w:r>
-      <w:bookmarkStart w:id="2" w:name="_Toc61538641"/>
+      <w:bookmarkStart w:id="2" w:name="_Toc74433861"/>
       <w:r>
         <w:rPr>
           <w:rFonts w:ascii="Arial" w:hAnsi="Arial" w:cs="Arial"/>
@@ -1866,7 +3384,7 @@
           <w:lang w:val="ru-RU"/>
         </w:rPr>
       </w:pPr>
-      <w:bookmarkStart w:id="3" w:name="_Toc61538642"/>
+      <w:bookmarkStart w:id="3" w:name="_Toc74433862"/>
       <w:r>
         <w:rPr>
           <w:rFonts w:ascii="Arial" w:hAnsi="Arial" w:cs="Arial"/>
@@ -1886,7 +3404,7 @@
           <w:lang w:val="ru-RU"/>
         </w:rPr>
       </w:pPr>
-      <w:bookmarkStart w:id="4" w:name="_Toc61538643"/>
+      <w:bookmarkStart w:id="4" w:name="_Toc74433863"/>
       <w:r>
         <w:rPr>
           <w:rFonts w:ascii="Arial" w:hAnsi="Arial" w:cs="Arial"/>
@@ -2063,7 +3581,7 @@
           <w:lang w:val="en-US"/>
         </w:rPr>
       </w:pPr>
-      <w:bookmarkStart w:id="5" w:name="_Toc61538644"/>
+      <w:bookmarkStart w:id="5" w:name="_Toc74433864"/>
       <w:r>
         <w:rPr>
           <w:rFonts w:ascii="Arial" w:hAnsi="Arial" w:cs="Arial"/>
@@ -2309,7 +3827,7 @@
           <w:lang w:val="ru-RU"/>
         </w:rPr>
       </w:pPr>
-      <w:bookmarkStart w:id="6" w:name="_Toc61538645"/>
+      <w:bookmarkStart w:id="6" w:name="_Toc74433865"/>
       <w:r>
         <w:rPr>
           <w:rFonts w:ascii="Arial" w:hAnsi="Arial" w:cs="Arial"/>
@@ -2329,7 +3847,7 @@
           <w:lang w:val="ru-RU"/>
         </w:rPr>
       </w:pPr>
-      <w:bookmarkStart w:id="7" w:name="_Toc61538646"/>
+      <w:bookmarkStart w:id="7" w:name="_Toc74433866"/>
       <w:r>
         <w:rPr>
           <w:rFonts w:ascii="Arial" w:hAnsi="Arial" w:cs="Arial"/>
@@ -2384,7 +3902,7 @@
           <w:lang w:val="ru-RU"/>
         </w:rPr>
       </w:pPr>
-      <w:bookmarkStart w:id="8" w:name="_Toc61538647"/>
+      <w:bookmarkStart w:id="8" w:name="_Toc74433867"/>
       <w:r>
         <w:rPr>
           <w:rFonts w:ascii="Arial" w:hAnsi="Arial" w:cs="Arial"/>
@@ -2567,7 +4085,7 @@
           <w:lang w:val="ru-RU"/>
         </w:rPr>
       </w:pPr>
-      <w:bookmarkStart w:id="9" w:name="_Toc61538648"/>
+      <w:bookmarkStart w:id="9" w:name="_Toc74433868"/>
       <w:r>
         <w:rPr>
           <w:rFonts w:ascii="Arial" w:hAnsi="Arial" w:cs="Arial"/>
@@ -2980,7 +4498,7 @@
           <w:rFonts w:eastAsia="Times New Roman"/>
           <w:sz w:val="24"/>
           <w:szCs w:val="24"/>
-          <w:lang w:val="en-US"/>
+          <w:lang w:val="ru-RU"/>
         </w:rPr>
       </w:pPr>
     </w:p>
@@ -3036,7 +4554,7 @@
         <w:pStyle w:val="2"/>
         <w:rPr>
           <w:rFonts w:ascii="Arial" w:hAnsi="Arial" w:cs="Arial"/>
-          <w:lang w:val="en-US"/>
+          <w:lang w:val="ru-RU"/>
         </w:rPr>
       </w:pPr>
       <w:r>
@@ -3049,48 +4567,200 @@
     </w:p>
     <w:p>
       <w:pPr>
+        <w:rPr>
+          <w:rStyle w:val="20"/>
+          <w:rFonts w:ascii="Arial" w:hAnsi="Arial" w:cs="Arial"/>
+          <w:lang w:val="ru-RU"/>
+        </w:rPr>
+      </w:pPr>
+      <w:bookmarkStart w:id="10" w:name="_Toc74433869"/>
+      <w:r>
+        <w:rPr>
+          <w:rStyle w:val="20"/>
+          <w:rFonts w:ascii="Arial" w:hAnsi="Arial" w:cs="Arial"/>
+          <w:lang w:val="ru-RU"/>
+        </w:rPr>
+        <w:lastRenderedPageBreak/>
+        <w:t xml:space="preserve">Создание макета на </w:t>
+      </w:r>
+      <w:r>
         <w:rPr>
           <w:rStyle w:val="20"/>
           <w:rFonts w:ascii="Arial" w:hAnsi="Arial" w:cs="Arial"/>
           <w:lang w:val="en-US"/>
         </w:rPr>
-      </w:pPr>
-      <w:r>
+        <w:t>Figma</w:t>
+      </w:r>
+      <w:bookmarkEnd w:id="10"/>
+    </w:p>
+    <w:p>
+      <w:pPr>
+        <w:pStyle w:val="a3"/>
         <w:rPr>
           <w:rStyle w:val="20"/>
           <w:rFonts w:ascii="Arial" w:hAnsi="Arial" w:cs="Arial"/>
           <w:lang w:val="ru-RU"/>
         </w:rPr>
-        <w:lastRenderedPageBreak/>
-        <w:t xml:space="preserve">Создание макета на </w:t>
-      </w:r>
-      <w:r>
-        <w:rPr>
-          <w:rStyle w:val="20"/>
-          <w:rFonts w:ascii="Arial" w:hAnsi="Arial" w:cs="Arial"/>
+      </w:pPr>
+      <w:r>
+        <w:rPr>
           <w:lang w:val="en-US"/>
         </w:rPr>
-        <w:t>Figma</w:t>
-      </w:r>
-    </w:p>
-    <w:p>
-      <w:pPr>
-        <w:pStyle w:val="a3"/>
-        <w:rPr>
-          <w:rStyle w:val="20"/>
-          <w:rFonts w:ascii="Arial" w:hAnsi="Arial" w:cs="Arial"/>
+        <w:t>https</w:t>
+      </w:r>
+      <w:r>
+        <w:rPr>
+          <w:lang w:val="ru-RU"/>
+        </w:rPr>
+        <w:t>://</w:t>
+      </w:r>
+      <w:r>
+        <w:rPr>
           <w:lang w:val="en-US"/>
         </w:rPr>
-      </w:pPr>
+        <w:t>www</w:t>
+      </w:r>
+      <w:r>
+        <w:rPr>
+          <w:lang w:val="ru-RU"/>
+        </w:rPr>
+        <w:t>.</w:t>
+      </w:r>
       <w:r>
         <w:rPr>
           <w:lang w:val="en-US"/>
         </w:rPr>
-        <w:t>https://www.figma.com/file/R8uhDSlTBUyJ0kas0ZkaEp/AllStudents?node-id=0%3A1</w:t>
+        <w:t>figma</w:t>
+      </w:r>
+      <w:r>
+        <w:rPr>
+          <w:lang w:val="ru-RU"/>
+        </w:rPr>
+        <w:t>.</w:t>
       </w:r>
       <w:r>
         <w:rPr>
           <w:lang w:val="en-US"/>
+        </w:rPr>
+        <w:t>com</w:t>
+      </w:r>
+      <w:r>
+        <w:rPr>
+          <w:lang w:val="ru-RU"/>
+        </w:rPr>
+        <w:t>/</w:t>
+      </w:r>
+      <w:r>
+        <w:rPr>
+          <w:lang w:val="en-US"/>
+        </w:rPr>
+        <w:t>file</w:t>
+      </w:r>
+      <w:r>
+        <w:rPr>
+          <w:lang w:val="ru-RU"/>
+        </w:rPr>
+        <w:t>/</w:t>
+      </w:r>
+      <w:r>
+        <w:rPr>
+          <w:lang w:val="en-US"/>
+        </w:rPr>
+        <w:t>R</w:t>
+      </w:r>
+      <w:r>
+        <w:rPr>
+          <w:lang w:val="ru-RU"/>
+        </w:rPr>
+        <w:t>8</w:t>
+      </w:r>
+      <w:r>
+        <w:rPr>
+          <w:lang w:val="en-US"/>
+        </w:rPr>
+        <w:t>uhDSlTBUyJ</w:t>
+      </w:r>
+      <w:r>
+        <w:rPr>
+          <w:lang w:val="ru-RU"/>
+        </w:rPr>
+        <w:t>0</w:t>
+      </w:r>
+      <w:r>
+        <w:rPr>
+          <w:lang w:val="en-US"/>
+        </w:rPr>
+        <w:t>kas</w:t>
+      </w:r>
+      <w:r>
+        <w:rPr>
+          <w:lang w:val="ru-RU"/>
+        </w:rPr>
+        <w:t>0</w:t>
+      </w:r>
+      <w:r>
+        <w:rPr>
+          <w:lang w:val="en-US"/>
+        </w:rPr>
+        <w:t>ZkaEp</w:t>
+      </w:r>
+      <w:r>
+        <w:rPr>
+          <w:lang w:val="ru-RU"/>
+        </w:rPr>
+        <w:t>/</w:t>
+      </w:r>
+      <w:r>
+        <w:rPr>
+          <w:lang w:val="en-US"/>
+        </w:rPr>
+        <w:t>AllStudents</w:t>
+      </w:r>
+      <w:r>
+        <w:rPr>
+          <w:lang w:val="ru-RU"/>
+        </w:rPr>
+        <w:t>?</w:t>
+      </w:r>
+      <w:r>
+        <w:rPr>
+          <w:lang w:val="en-US"/>
+        </w:rPr>
+        <w:t>node</w:t>
+      </w:r>
+      <w:r>
+        <w:rPr>
+          <w:lang w:val="ru-RU"/>
+        </w:rPr>
+        <w:t>-</w:t>
+      </w:r>
+      <w:r>
+        <w:rPr>
+          <w:lang w:val="en-US"/>
+        </w:rPr>
+        <w:t>id</w:t>
+      </w:r>
+      <w:r>
+        <w:rPr>
+          <w:lang w:val="ru-RU"/>
+        </w:rPr>
+        <w:t>=0%3</w:t>
+      </w:r>
+      <w:r>
+        <w:rPr>
+          <w:lang w:val="en-US"/>
+        </w:rPr>
+        <w:t>A</w:t>
+      </w:r>
+      <w:r>
+        <w:rPr>
+          <w:lang w:val="ru-RU"/>
+        </w:rPr>
+        <w:t>1</w:t>
+      </w:r>
+      <w:r>
+        <w:rPr>
+          <w:lang w:val="ru-RU"/>
         </w:rPr>
         <w:br/>
       </w:r>
@@ -3106,6 +4776,7 @@
           <w:szCs w:val="22"/>
         </w:rPr>
       </w:pPr>
+      <w:bookmarkStart w:id="11" w:name="_Toc74433870"/>
       <w:r>
         <w:rPr>
           <w:rStyle w:val="20"/>
@@ -3130,6 +4801,7 @@
         </w:rPr>
         <w:t>React</w:t>
       </w:r>
+      <w:bookmarkEnd w:id="11"/>
     </w:p>
     <w:p>
       <w:pPr>
@@ -3142,13 +4814,16 @@
           <w:szCs w:val="22"/>
         </w:rPr>
       </w:pPr>
+      <w:bookmarkStart w:id="12" w:name="_Toc74433871"/>
       <w:r>
         <w:rPr>
           <w:rStyle w:val="20"/>
           <w:rFonts w:ascii="Arial" w:eastAsia="Arial" w:hAnsi="Arial" w:cs="Arial"/>
+          <w:noProof/>
           <w:color w:val="auto"/>
           <w:sz w:val="22"/>
           <w:szCs w:val="22"/>
+          <w:lang w:val="ru-RU"/>
         </w:rPr>
         <w:drawing>
           <wp:inline distT="0" distB="0" distL="0" distR="0" wp14:anchorId="2A586CB6" wp14:editId="59EB82C7">
@@ -3186,6 +4861,7 @@
           </wp:inline>
         </w:drawing>
       </w:r>
+      <w:bookmarkEnd w:id="12"/>
     </w:p>
     <w:p>
       <w:pPr>
@@ -3198,13 +4874,16 @@
           <w:szCs w:val="22"/>
         </w:rPr>
       </w:pPr>
+      <w:bookmarkStart w:id="13" w:name="_Toc74433872"/>
       <w:r>
         <w:rPr>
           <w:rStyle w:val="20"/>
           <w:rFonts w:ascii="Arial" w:eastAsia="Arial" w:hAnsi="Arial" w:cs="Arial"/>
+          <w:noProof/>
           <w:color w:val="auto"/>
           <w:sz w:val="22"/>
           <w:szCs w:val="22"/>
+          <w:lang w:val="ru-RU"/>
         </w:rPr>
         <w:drawing>
           <wp:inline distT="0" distB="0" distL="0" distR="0" wp14:anchorId="74DAB86B" wp14:editId="583E84DA">
@@ -3242,6 +4921,7 @@
           </wp:inline>
         </w:drawing>
       </w:r>
+      <w:bookmarkEnd w:id="13"/>
     </w:p>
     <w:p>
       <w:pPr>
@@ -3257,19 +4937,19 @@
     </w:p>
     <w:p>
       <w:pPr>
-        <w:pStyle w:val="2"/>
+        <w:pStyle w:val="a3"/>
         <w:rPr>
           <w:rStyle w:val="20"/>
           <w:rFonts w:ascii="Arial" w:hAnsi="Arial" w:cs="Arial"/>
           <w:lang w:val="ru-RU"/>
         </w:rPr>
       </w:pPr>
+      <w:bookmarkStart w:id="14" w:name="_Toc74433873"/>
       <w:r>
         <w:rPr>
           <w:rStyle w:val="20"/>
           <w:rFonts w:ascii="Arial" w:hAnsi="Arial" w:cs="Arial"/>
         </w:rPr>
-        <w:lastRenderedPageBreak/>
         <w:t>Вы</w:t>
       </w:r>
       <w:r>
@@ -3278,7 +4958,16 @@
           <w:rFonts w:ascii="Arial" w:hAnsi="Arial" w:cs="Arial"/>
           <w:lang w:val="ru-RU"/>
         </w:rPr>
-        <w:t xml:space="preserve">вод агрегирующей информации </w:t>
+        <w:t>вод агрегирующей информации</w:t>
+      </w:r>
+      <w:bookmarkEnd w:id="14"/>
+      <w:r>
+        <w:rPr>
+          <w:rStyle w:val="20"/>
+          <w:rFonts w:ascii="Arial" w:hAnsi="Arial" w:cs="Arial"/>
+          <w:lang w:val="ru-RU"/>
+        </w:rPr>
+        <w:t xml:space="preserve"> </w:t>
       </w:r>
     </w:p>
     <w:p>
@@ -3292,12 +4981,15 @@
           <w:szCs w:val="22"/>
         </w:rPr>
       </w:pPr>
+      <w:bookmarkStart w:id="15" w:name="_Toc74433874"/>
       <w:r>
         <w:rPr>
           <w:rStyle w:val="20"/>
           <w:rFonts w:ascii="Arial" w:hAnsi="Arial" w:cs="Arial"/>
-          <w:lang w:val="ru-RU"/>
-        </w:rPr>
+          <w:noProof/>
+          <w:lang w:val="ru-RU"/>
+        </w:rPr>
+        <w:lastRenderedPageBreak/>
         <w:drawing>
           <wp:inline distT="0" distB="0" distL="0" distR="0" wp14:anchorId="6D587617" wp14:editId="784DC9AA">
             <wp:extent cx="3209925" cy="4193662"/>
@@ -3334,6 +5026,7 @@
           </wp:inline>
         </w:drawing>
       </w:r>
+      <w:bookmarkEnd w:id="15"/>
     </w:p>
     <w:p>
       <w:pPr>
@@ -3356,6 +5049,7 @@
           <w:lang w:val="ru-RU"/>
         </w:rPr>
       </w:pPr>
+      <w:bookmarkStart w:id="16" w:name="_Toc74433875"/>
       <w:r>
         <w:rPr>
           <w:rStyle w:val="20"/>
@@ -3364,6 +5058,7 @@
         </w:rPr>
         <w:t>3 типа пользователей.</w:t>
       </w:r>
+      <w:bookmarkEnd w:id="16"/>
     </w:p>
     <w:p>
       <w:pPr>
@@ -3413,13 +5108,23 @@
           <w:lang w:val="ru-RU"/>
         </w:rPr>
       </w:pPr>
+      <w:bookmarkStart w:id="17" w:name="_Toc74433876"/>
       <w:r>
         <w:rPr>
           <w:rStyle w:val="20"/>
           <w:rFonts w:ascii="Arial" w:hAnsi="Arial" w:cs="Arial"/>
           <w:lang w:val="ru-RU"/>
         </w:rPr>
-        <w:t xml:space="preserve">Административная часть </w:t>
+        <w:t>Административная часть</w:t>
+      </w:r>
+      <w:bookmarkEnd w:id="17"/>
+      <w:r>
+        <w:rPr>
+          <w:rStyle w:val="20"/>
+          <w:rFonts w:ascii="Arial" w:hAnsi="Arial" w:cs="Arial"/>
+          <w:lang w:val="ru-RU"/>
+        </w:rPr>
+        <w:t xml:space="preserve"> </w:t>
       </w:r>
     </w:p>
     <w:p>
@@ -3434,6 +5139,7 @@
           <w:lang w:val="ru-RU"/>
         </w:rPr>
       </w:pPr>
+      <w:bookmarkStart w:id="18" w:name="_Toc74433877"/>
       <w:r>
         <w:rPr>
           <w:rStyle w:val="20"/>
@@ -3488,6 +5194,7 @@
         </w:rPr>
         <w:t>, в ней можно менять информацию о студентах</w:t>
       </w:r>
+      <w:bookmarkEnd w:id="18"/>
     </w:p>
     <w:p>
       <w:pPr>
@@ -3502,58 +5209,91 @@
     <w:p>
       <w:pPr>
         <w:pStyle w:val="2"/>
+        <w:rPr>
+          <w:rFonts w:ascii="Arial" w:hAnsi="Arial" w:cs="Arial"/>
+          <w:lang w:val="ru-RU"/>
+        </w:rPr>
+      </w:pPr>
+      <w:bookmarkStart w:id="19" w:name="_Toc74433878"/>
+      <w:r>
+        <w:rPr>
+          <w:rFonts w:ascii="Arial" w:hAnsi="Arial" w:cs="Arial"/>
+          <w:lang w:val="ru-RU"/>
+        </w:rPr>
+        <w:t xml:space="preserve">Используются фреймворки </w:t>
+      </w:r>
+      <w:r>
         <w:rPr>
           <w:rFonts w:ascii="Arial" w:hAnsi="Arial" w:cs="Arial"/>
           <w:lang w:val="en-US"/>
         </w:rPr>
-      </w:pPr>
+        <w:t>Django</w:t>
+      </w:r>
       <w:r>
         <w:rPr>
           <w:rFonts w:ascii="Arial" w:hAnsi="Arial" w:cs="Arial"/>
           <w:lang w:val="ru-RU"/>
         </w:rPr>
-        <w:t xml:space="preserve">Используются фреймворки </w:t>
+        <w:t xml:space="preserve">, </w:t>
       </w:r>
       <w:r>
         <w:rPr>
           <w:rFonts w:ascii="Arial" w:hAnsi="Arial" w:cs="Arial"/>
           <w:lang w:val="en-US"/>
         </w:rPr>
-        <w:t>Django, React, Bootstrap</w:t>
-      </w:r>
-    </w:p>
-    <w:p>
-      <w:pPr>
-        <w:pStyle w:val="2"/>
+        <w:t>React</w:t>
+      </w:r>
+      <w:r>
         <w:rPr>
           <w:rFonts w:ascii="Arial" w:hAnsi="Arial" w:cs="Arial"/>
           <w:lang w:val="ru-RU"/>
         </w:rPr>
-      </w:pPr>
-      <w:r>
-        <w:rPr>
-          <w:rFonts w:ascii="Arial" w:hAnsi="Arial" w:cs="Arial"/>
-          <w:lang w:val="ru-RU"/>
-        </w:rPr>
-        <w:t xml:space="preserve">Интеграция по </w:t>
+        <w:t xml:space="preserve">, </w:t>
       </w:r>
       <w:r>
         <w:rPr>
           <w:rFonts w:ascii="Arial" w:hAnsi="Arial" w:cs="Arial"/>
           <w:lang w:val="en-US"/>
         </w:rPr>
-        <w:t>RestAPI</w:t>
-      </w:r>
+        <w:t>Bootstrap</w:t>
+      </w:r>
+      <w:bookmarkEnd w:id="19"/>
     </w:p>
     <w:p>
       <w:pPr>
         <w:pStyle w:val="2"/>
         <w:rPr>
-          <w:rStyle w:val="20"/>
+          <w:rFonts w:ascii="Arial" w:hAnsi="Arial" w:cs="Arial"/>
+          <w:lang w:val="ru-RU"/>
+        </w:rPr>
+      </w:pPr>
+      <w:bookmarkStart w:id="20" w:name="_Toc74433879"/>
+      <w:r>
+        <w:rPr>
+          <w:rFonts w:ascii="Arial" w:hAnsi="Arial" w:cs="Arial"/>
+          <w:lang w:val="ru-RU"/>
+        </w:rPr>
+        <w:t xml:space="preserve">Интеграция по </w:t>
+      </w:r>
+      <w:r>
+        <w:rPr>
           <w:rFonts w:ascii="Arial" w:hAnsi="Arial" w:cs="Arial"/>
           <w:lang w:val="en-US"/>
         </w:rPr>
-      </w:pPr>
+        <w:t>RestAPI</w:t>
+      </w:r>
+      <w:bookmarkEnd w:id="20"/>
+    </w:p>
+    <w:p>
+      <w:pPr>
+        <w:pStyle w:val="2"/>
+        <w:rPr>
+          <w:rStyle w:val="20"/>
+          <w:rFonts w:ascii="Arial" w:hAnsi="Arial" w:cs="Arial"/>
+          <w:lang w:val="ru-RU"/>
+        </w:rPr>
+      </w:pPr>
+      <w:bookmarkStart w:id="21" w:name="_Toc74433880"/>
       <w:r>
         <w:rPr>
           <w:rStyle w:val="20"/>
@@ -3570,44 +5310,11 @@
         </w:rPr>
         <w:t>Django</w:t>
       </w:r>
+      <w:bookmarkEnd w:id="21"/>
     </w:p>
     <w:p>
       <w:pPr>
         <w:pStyle w:val="2"/>
-        <w:rPr>
-          <w:rStyle w:val="20"/>
-          <w:rFonts w:ascii="Arial" w:eastAsia="Arial" w:hAnsi="Arial" w:cs="Arial"/>
-          <w:color w:val="auto"/>
-          <w:sz w:val="22"/>
-          <w:szCs w:val="22"/>
-          <w:lang w:val="ru-RU"/>
-        </w:rPr>
-      </w:pPr>
-      <w:r>
-        <w:rPr>
-          <w:rStyle w:val="20"/>
-          <w:rFonts w:ascii="Arial" w:eastAsia="Arial" w:hAnsi="Arial" w:cs="Arial"/>
-          <w:color w:val="auto"/>
-          <w:sz w:val="22"/>
-          <w:szCs w:val="22"/>
-          <w:lang w:val="ru-RU"/>
-        </w:rPr>
-        <w:t>Ссылки:</w:t>
-      </w:r>
-    </w:p>
-    <w:p>
-      <w:pPr>
-        <w:pStyle w:val="a3"/>
-        <w:rPr>
-          <w:rStyle w:val="20"/>
-          <w:rFonts w:ascii="Arial" w:eastAsia="Arial" w:hAnsi="Arial" w:cs="Arial"/>
-          <w:color w:val="auto"/>
-          <w:sz w:val="22"/>
-          <w:szCs w:val="22"/>
-          <w:lang w:val="ru-RU"/>
-        </w:rPr>
-      </w:pPr>
-      <w:r>
         <w:rPr>
           <w:rStyle w:val="20"/>
           <w:rFonts w:ascii="Arial" w:eastAsia="Arial" w:hAnsi="Arial" w:cs="Arial"/>
@@ -3616,7 +5323,67 @@
           <w:szCs w:val="22"/>
           <w:lang w:val="en-US"/>
         </w:rPr>
-        <w:t xml:space="preserve">React: </w:t>
+      </w:pPr>
+      <w:bookmarkStart w:id="22" w:name="_Toc74433881"/>
+      <w:r>
+        <w:rPr>
+          <w:rStyle w:val="20"/>
+          <w:rFonts w:ascii="Arial" w:eastAsia="Arial" w:hAnsi="Arial" w:cs="Arial"/>
+          <w:color w:val="auto"/>
+          <w:sz w:val="22"/>
+          <w:szCs w:val="22"/>
+          <w:lang w:val="ru-RU"/>
+        </w:rPr>
+        <w:t>Ссылки</w:t>
+      </w:r>
+      <w:r>
+        <w:rPr>
+          <w:rStyle w:val="20"/>
+          <w:rFonts w:ascii="Arial" w:eastAsia="Arial" w:hAnsi="Arial" w:cs="Arial"/>
+          <w:color w:val="auto"/>
+          <w:sz w:val="22"/>
+          <w:szCs w:val="22"/>
+          <w:lang w:val="en-US"/>
+        </w:rPr>
+        <w:t>:</w:t>
+      </w:r>
+      <w:bookmarkEnd w:id="22"/>
+    </w:p>
+    <w:p>
+      <w:pPr>
+        <w:pStyle w:val="a3"/>
+        <w:rPr>
+          <w:rStyle w:val="20"/>
+          <w:rFonts w:ascii="Arial" w:eastAsia="Arial" w:hAnsi="Arial" w:cs="Arial"/>
+          <w:color w:val="auto"/>
+          <w:sz w:val="22"/>
+          <w:szCs w:val="22"/>
+          <w:lang w:val="en-US"/>
+        </w:rPr>
+      </w:pPr>
+      <w:bookmarkStart w:id="23" w:name="_Toc74433882"/>
+      <w:r>
+        <w:rPr>
+          <w:rStyle w:val="20"/>
+          <w:rFonts w:ascii="Arial" w:eastAsia="Arial" w:hAnsi="Arial" w:cs="Arial"/>
+          <w:color w:val="auto"/>
+          <w:sz w:val="22"/>
+          <w:szCs w:val="22"/>
+          <w:lang w:val="en-US"/>
+        </w:rPr>
+        <w:t>React:</w:t>
+      </w:r>
+      <w:bookmarkEnd w:id="23"/>
+      <w:r>
+        <w:rPr>
+          <w:rStyle w:val="20"/>
+          <w:rFonts w:ascii="Arial" w:eastAsia="Arial" w:hAnsi="Arial" w:cs="Arial"/>
+          <w:color w:val="auto"/>
+          <w:sz w:val="22"/>
+          <w:szCs w:val="22"/>
+          <w:lang w:val="en-US"/>
+        </w:rPr>
+        <w:t xml:space="preserve"> </w:t>
       </w:r>
       <w:hyperlink r:id="rId15" w:history="1">
         <w:r>
@@ -3651,6 +5418,7 @@
           <w:lang w:val="ru-RU"/>
         </w:rPr>
       </w:pPr>
+      <w:bookmarkStart w:id="24" w:name="_Toc74433883"/>
       <w:r>
         <w:rPr>
           <w:rStyle w:val="20"/>
@@ -3695,6 +5463,7 @@
         </w:rPr>
         <w:t>useruser</w:t>
       </w:r>
+      <w:bookmarkEnd w:id="24"/>
       <w:r>
         <w:rPr>
           <w:rStyle w:val="20"/>
@@ -3719,6 +5488,7 @@
           <w:lang w:val="ru-RU"/>
         </w:rPr>
       </w:pPr>
+      <w:bookmarkStart w:id="25" w:name="_Toc74433884"/>
       <w:r>
         <w:rPr>
           <w:rStyle w:val="20"/>
@@ -3796,6 +5566,7 @@
         </w:rPr>
         <w:t>staffstaff</w:t>
       </w:r>
+      <w:bookmarkEnd w:id="25"/>
     </w:p>
     <w:p>
       <w:pPr>
@@ -3809,6 +5580,7 @@
           <w:lang w:val="ru-RU"/>
         </w:rPr>
       </w:pPr>
+      <w:bookmarkStart w:id="26" w:name="_Toc74433885"/>
       <w:r>
         <w:rPr>
           <w:rStyle w:val="20"/>
@@ -3875,6 +5647,7 @@
         </w:rPr>
         <w:t>adminadmin</w:t>
       </w:r>
+      <w:bookmarkEnd w:id="26"/>
       <w:r>
         <w:rPr>
           <w:rStyle w:val="20"/>
@@ -3912,6 +5685,7 @@
           <w:lang w:val="en-US"/>
         </w:rPr>
       </w:pPr>
+      <w:bookmarkStart w:id="27" w:name="_Toc74433886"/>
       <w:r>
         <w:rPr>
           <w:rStyle w:val="20"/>
@@ -3921,7 +5695,19 @@
           <w:szCs w:val="22"/>
           <w:lang w:val="en-US"/>
         </w:rPr>
-        <w:t xml:space="preserve">Django: </w:t>
+        <w:t>Django:</w:t>
+      </w:r>
+      <w:bookmarkEnd w:id="27"/>
+      <w:r>
+        <w:rPr>
+          <w:rStyle w:val="20"/>
+          <w:rFonts w:ascii="Arial" w:eastAsia="Arial" w:hAnsi="Arial" w:cs="Arial"/>
+          <w:color w:val="auto"/>
+          <w:sz w:val="22"/>
+          <w:szCs w:val="22"/>
+          <w:lang w:val="en-US"/>
+        </w:rPr>
+        <w:t xml:space="preserve"> </w:t>
       </w:r>
       <w:hyperlink r:id="rId16" w:history="1">
         <w:r>
@@ -3945,6 +5731,7 @@
           <w:lang w:val="ru-RU"/>
         </w:rPr>
       </w:pPr>
+      <w:bookmarkStart w:id="28" w:name="_Toc74433887"/>
       <w:r>
         <w:rPr>
           <w:rStyle w:val="20"/>
@@ -3956,6 +5743,7 @@
         </w:rPr>
         <w:t>Данные для входа те же, что и для реакта</w:t>
       </w:r>
+      <w:bookmarkEnd w:id="28"/>
     </w:p>
     <w:p>
       <w:pPr>
@@ -3982,6 +5770,7 @@
           <w:lang w:val="en-US"/>
         </w:rPr>
       </w:pPr>
+      <w:bookmarkStart w:id="29" w:name="_Toc74433888"/>
       <w:r>
         <w:rPr>
           <w:rStyle w:val="20"/>
@@ -3991,7 +5780,19 @@
           <w:szCs w:val="22"/>
           <w:lang w:val="en-US"/>
         </w:rPr>
-        <w:t xml:space="preserve">RestAPI: </w:t>
+        <w:t>RestAPI:</w:t>
+      </w:r>
+      <w:bookmarkEnd w:id="29"/>
+      <w:r>
+        <w:rPr>
+          <w:rStyle w:val="20"/>
+          <w:rFonts w:ascii="Arial" w:eastAsia="Arial" w:hAnsi="Arial" w:cs="Arial"/>
+          <w:color w:val="auto"/>
+          <w:sz w:val="22"/>
+          <w:szCs w:val="22"/>
+          <w:lang w:val="en-US"/>
+        </w:rPr>
+        <w:t xml:space="preserve"> </w:t>
       </w:r>
       <w:hyperlink r:id="rId17" w:history="1">
         <w:r>
@@ -4015,6 +5816,7 @@
           <w:lang w:val="ru-RU"/>
         </w:rPr>
       </w:pPr>
+      <w:bookmarkStart w:id="30" w:name="_Toc74433889"/>
       <w:r>
         <w:rPr>
           <w:rStyle w:val="20"/>
@@ -4048,6 +5850,7 @@
         </w:rPr>
         <w:t xml:space="preserve"> через администратора)</w:t>
       </w:r>
+      <w:bookmarkEnd w:id="30"/>
     </w:p>
     <w:p>
       <w:pPr>
@@ -4061,6 +5864,7 @@
           <w:lang w:val="ru-RU"/>
         </w:rPr>
       </w:pPr>
+      <w:bookmarkStart w:id="31" w:name="_Toc74433890"/>
       <w:r>
         <w:rPr>
           <w:rStyle w:val="20"/>
@@ -4070,7 +5874,6 @@
           <w:szCs w:val="22"/>
           <w:lang w:val="ru-RU"/>
         </w:rPr>
-        <w:lastRenderedPageBreak/>
         <w:t xml:space="preserve">Код проходит вадилацию на </w:t>
       </w:r>
       <w:r>
@@ -4106,6 +5909,7 @@
         </w:rPr>
         <w:t>org</w:t>
       </w:r>
+      <w:bookmarkEnd w:id="31"/>
     </w:p>
     <w:p>
       <w:pPr>
@@ -4122,7 +5926,7 @@
     </w:p>
     <w:p>
       <w:pPr>
-        <w:pStyle w:val="2"/>
+        <w:pStyle w:val="a3"/>
         <w:rPr>
           <w:rStyle w:val="20"/>
           <w:rFonts w:ascii="Arial" w:eastAsia="Arial" w:hAnsi="Arial" w:cs="Arial"/>
@@ -4132,6 +5936,7 @@
           <w:lang w:val="ru-RU"/>
         </w:rPr>
       </w:pPr>
+      <w:bookmarkStart w:id="32" w:name="_Toc74433891"/>
       <w:r>
         <w:rPr>
           <w:rStyle w:val="20"/>
@@ -4141,8 +5946,10 @@
           <w:szCs w:val="22"/>
           <w:lang w:val="ru-RU"/>
         </w:rPr>
+        <w:lastRenderedPageBreak/>
         <w:t>Адаптация под 3 устройства</w:t>
       </w:r>
+      <w:bookmarkEnd w:id="32"/>
     </w:p>
     <w:p>
       <w:pPr>
@@ -4340,6 +6147,7 @@
           <w:lang w:val="ru-RU"/>
         </w:rPr>
       </w:pPr>
+      <w:bookmarkStart w:id="33" w:name="_Toc74433892"/>
       <w:r>
         <w:rPr>
           <w:rStyle w:val="20"/>
@@ -4349,6 +6157,7 @@
         <w:lastRenderedPageBreak/>
         <w:t>Технологии ручного тестирования проекта</w:t>
       </w:r>
+      <w:bookmarkEnd w:id="33"/>
     </w:p>
     <w:p>
       <w:pPr>
@@ -4399,138 +6208,147 @@
     <w:p>
       <w:pPr>
         <w:pStyle w:val="2"/>
+        <w:rPr>
+          <w:rFonts w:ascii="Arial" w:hAnsi="Arial" w:cs="Arial"/>
+          <w:lang w:val="ru-RU"/>
+        </w:rPr>
+      </w:pPr>
+      <w:bookmarkStart w:id="34" w:name="_Toc74433893"/>
+      <w:r>
         <w:rPr>
           <w:rFonts w:ascii="Arial" w:hAnsi="Arial" w:cs="Arial"/>
           <w:lang w:val="en-US"/>
         </w:rPr>
-      </w:pPr>
+        <w:t>SPA</w:t>
+      </w:r>
+      <w:r>
+        <w:rPr>
+          <w:rFonts w:ascii="Arial" w:hAnsi="Arial" w:cs="Arial"/>
+          <w:lang w:val="ru-RU"/>
+        </w:rPr>
+        <w:t xml:space="preserve"> </w:t>
+      </w:r>
+      <w:r>
+        <w:rPr>
+          <w:rFonts w:ascii="Arial" w:hAnsi="Arial" w:cs="Arial"/>
+          <w:lang w:val="ru-RU"/>
+        </w:rPr>
+        <w:t xml:space="preserve">и </w:t>
+      </w:r>
       <w:r>
         <w:rPr>
           <w:rFonts w:ascii="Arial" w:hAnsi="Arial" w:cs="Arial"/>
           <w:lang w:val="en-US"/>
         </w:rPr>
-        <w:t xml:space="preserve">SPA </w:t>
-      </w:r>
-      <w:r>
+        <w:t>GraphQL</w:t>
+      </w:r>
+      <w:bookmarkEnd w:id="34"/>
+    </w:p>
+    <w:p>
+      <w:pPr>
+        <w:pStyle w:val="a3"/>
+        <w:rPr>
+          <w:lang w:val="ru-RU"/>
+        </w:rPr>
+      </w:pPr>
+      <w:r>
+        <w:rPr>
+          <w:lang w:val="en-US"/>
+        </w:rPr>
+        <w:t>SPA</w:t>
+      </w:r>
+      <w:r>
+        <w:rPr>
+          <w:lang w:val="ru-RU"/>
+        </w:rPr>
+        <w:t xml:space="preserve"> </w:t>
+      </w:r>
+      <w:r>
+        <w:rPr>
+          <w:lang w:val="ru-RU"/>
+        </w:rPr>
+        <w:t xml:space="preserve">сделана на </w:t>
+      </w:r>
+      <w:r>
+        <w:rPr>
+          <w:lang w:val="en-US"/>
+        </w:rPr>
+        <w:t>React</w:t>
+      </w:r>
+      <w:r>
+        <w:rPr>
+          <w:lang w:val="ru-RU"/>
+        </w:rPr>
+        <w:t xml:space="preserve">, </w:t>
+      </w:r>
+      <w:r>
+        <w:rPr>
+          <w:lang w:val="ru-RU"/>
+        </w:rPr>
+        <w:t xml:space="preserve">вместо </w:t>
+      </w:r>
+      <w:r>
+        <w:rPr>
+          <w:lang w:val="en-US"/>
+        </w:rPr>
+        <w:t>GraphQL</w:t>
+      </w:r>
+      <w:r>
+        <w:rPr>
+          <w:lang w:val="ru-RU"/>
+        </w:rPr>
+        <w:t xml:space="preserve"> </w:t>
+      </w:r>
+      <w:r>
+        <w:rPr>
+          <w:lang w:val="ru-RU"/>
+        </w:rPr>
+        <w:t xml:space="preserve">был использован </w:t>
+      </w:r>
+      <w:r>
+        <w:rPr>
+          <w:lang w:val="en-US"/>
+        </w:rPr>
+        <w:t>RestFUL</w:t>
+      </w:r>
+      <w:r>
+        <w:rPr>
+          <w:lang w:val="ru-RU"/>
+        </w:rPr>
+        <w:t xml:space="preserve"> </w:t>
+      </w:r>
+      <w:r>
+        <w:rPr>
+          <w:lang w:val="en-US"/>
+        </w:rPr>
+        <w:t>API</w:t>
+      </w:r>
+    </w:p>
+    <w:p>
+      <w:pPr>
+        <w:pStyle w:val="a3"/>
+        <w:rPr>
+          <w:lang w:val="ru-RU"/>
+        </w:rPr>
+      </w:pPr>
+    </w:p>
+    <w:p>
+      <w:pPr>
+        <w:pStyle w:val="2"/>
         <w:rPr>
           <w:rFonts w:ascii="Arial" w:hAnsi="Arial" w:cs="Arial"/>
           <w:lang w:val="ru-RU"/>
         </w:rPr>
-        <w:t xml:space="preserve">и </w:t>
-      </w:r>
+      </w:pPr>
+      <w:bookmarkStart w:id="35" w:name="_Toc74433894"/>
       <w:r>
         <w:rPr>
           <w:rFonts w:ascii="Arial" w:hAnsi="Arial" w:cs="Arial"/>
-          <w:lang w:val="en-US"/>
-        </w:rPr>
-        <w:t>GraphQL</w:t>
-      </w:r>
-    </w:p>
-    <w:p>
-      <w:pPr>
-        <w:pStyle w:val="a3"/>
-        <w:rPr>
-          <w:lang w:val="ru-RU"/>
-        </w:rPr>
-      </w:pPr>
-      <w:r>
-        <w:rPr>
-          <w:lang w:val="en-US"/>
-        </w:rPr>
-        <w:t>SPA</w:t>
-      </w:r>
-      <w:r>
-        <w:rPr>
-          <w:lang w:val="ru-RU"/>
-        </w:rPr>
-        <w:t xml:space="preserve"> </w:t>
-      </w:r>
-      <w:r>
-        <w:rPr>
-          <w:lang w:val="ru-RU"/>
-        </w:rPr>
-        <w:t xml:space="preserve">сделана на </w:t>
-      </w:r>
-      <w:r>
-        <w:rPr>
-          <w:lang w:val="en-US"/>
-        </w:rPr>
-        <w:t>React</w:t>
-      </w:r>
-      <w:r>
-        <w:rPr>
-          <w:lang w:val="ru-RU"/>
-        </w:rPr>
-        <w:t xml:space="preserve">, </w:t>
-      </w:r>
-      <w:r>
-        <w:rPr>
-          <w:lang w:val="ru-RU"/>
-        </w:rPr>
-        <w:t xml:space="preserve">вместо </w:t>
-      </w:r>
-      <w:r>
-        <w:rPr>
-          <w:lang w:val="en-US"/>
-        </w:rPr>
-        <w:t>GraphQL</w:t>
-      </w:r>
-      <w:r>
-        <w:rPr>
-          <w:lang w:val="ru-RU"/>
-        </w:rPr>
-        <w:t xml:space="preserve"> </w:t>
-      </w:r>
-      <w:r>
-        <w:rPr>
-          <w:lang w:val="ru-RU"/>
-        </w:rPr>
-        <w:t xml:space="preserve">был использован </w:t>
-      </w:r>
-      <w:r>
-        <w:rPr>
-          <w:lang w:val="en-US"/>
-        </w:rPr>
-        <w:t>RestFUL</w:t>
-      </w:r>
-      <w:r>
-        <w:rPr>
-          <w:lang w:val="ru-RU"/>
-        </w:rPr>
-        <w:t xml:space="preserve"> </w:t>
-      </w:r>
-      <w:r>
-        <w:rPr>
-          <w:lang w:val="en-US"/>
-        </w:rPr>
-        <w:t>API</w:t>
-      </w:r>
-    </w:p>
-    <w:p>
-      <w:pPr>
-        <w:pStyle w:val="a3"/>
-        <w:rPr>
-          <w:lang w:val="ru-RU"/>
-        </w:rPr>
-      </w:pPr>
-    </w:p>
-    <w:p>
-      <w:pPr>
-        <w:pStyle w:val="2"/>
-        <w:rPr>
-          <w:rFonts w:ascii="Arial" w:hAnsi="Arial" w:cs="Arial"/>
-          <w:lang w:val="ru-RU"/>
-        </w:rPr>
-      </w:pPr>
-      <w:bookmarkStart w:id="10" w:name="_Toc61538652"/>
-      <w:r>
-        <w:rPr>
-          <w:rFonts w:ascii="Arial" w:hAnsi="Arial" w:cs="Arial"/>
           <w:lang w:val="ru-RU"/>
         </w:rPr>
         <w:t>Заключение</w:t>
       </w:r>
-      <w:bookmarkEnd w:id="10"/>
+      <w:bookmarkEnd w:id="35"/>
     </w:p>
     <w:p>
       <w:pPr>
@@ -4706,7 +6524,7 @@
         <w:rPr>
           <w:sz w:val="24"/>
           <w:szCs w:val="24"/>
-          <w:lang w:val="en-US"/>
+          <w:lang w:val="ru-RU"/>
         </w:rPr>
       </w:pPr>
     </w:p>
@@ -6326,7 +8144,7 @@
 </file>
 
 <file path=customXml/itemProps1.xml><?xml version="1.0" encoding="utf-8"?>
-<ds:datastoreItem xmlns:ds="http://schemas.openxmlformats.org/officeDocument/2006/customXml" ds:itemID="{88B14F55-61C5-4939-9E36-FFA8E7B29DCC}">
+<ds:datastoreItem xmlns:ds="http://schemas.openxmlformats.org/officeDocument/2006/customXml" ds:itemID="{555AFCE1-FA6A-4710-BAE4-A340FDCF7750}">
   <ds:schemaRefs>
     <ds:schemaRef ds:uri="http://schemas.openxmlformats.org/officeDocument/2006/bibliography"/>
   </ds:schemaRefs>

</xml_diff>